<commit_message>
No se que es esto
</commit_message>
<xml_diff>
--- a/sdi2-UO245553.docx
+++ b/sdi2-UO245553.docx
@@ -2,6 +2,8 @@
 <file path=word/document.xml><?xml version="1.0" encoding="utf-8"?>
 <w:document xmlns:wpc="http://schemas.microsoft.com/office/word/2010/wordprocessingCanvas" xmlns:cx="http://schemas.microsoft.com/office/drawing/2014/chartex" xmlns:cx1="http://schemas.microsoft.com/office/drawing/2015/9/8/chartex" xmlns:cx2="http://schemas.microsoft.com/office/drawing/2015/10/21/chartex" xmlns:cx3="http://schemas.microsoft.com/office/drawing/2016/5/9/chartex" xmlns:cx4="http://schemas.microsoft.com/office/drawing/2016/5/10/chartex" xmlns:cx5="http://schemas.microsoft.com/office/drawing/2016/5/11/chartex" xmlns:cx6="http://schemas.microsoft.com/office/drawing/2016/5/12/chartex" xmlns:cx7="http://schemas.microsoft.com/office/drawing/2016/5/13/chartex" xmlns:cx8="http://schemas.microsoft.com/office/drawing/2016/5/14/chartex" xmlns:mc="http://schemas.openxmlformats.org/markup-compatibility/2006" xmlns:aink="http://schemas.microsoft.com/office/drawing/2016/ink" xmlns:am3d="http://schemas.microsoft.com/office/drawing/2017/model3d" xmlns:o="urn:schemas-microsoft-com:office:office" xmlns:r="http://schemas.openxmlformats.org/officeDocument/2006/relationships" xmlns:m="http://schemas.openxmlformats.org/officeDocument/2006/math" xmlns:v="urn:schemas-microsoft-com:vml" xmlns:wp14="http://schemas.microsoft.com/office/word/2010/wordprocessingDrawing" xmlns:wp="http://schemas.openxmlformats.org/drawingml/2006/wordprocessingDrawing" xmlns:w10="urn:schemas-microsoft-com:office:word" xmlns:w="http://schemas.openxmlformats.org/wordprocessingml/2006/main" xmlns:w14="http://schemas.microsoft.com/office/word/2010/wordml" xmlns:w15="http://schemas.microsoft.com/office/word/2012/wordml" xmlns:w16cid="http://schemas.microsoft.com/office/word/2016/wordml/cid" xmlns:w16se="http://schemas.microsoft.com/office/word/2015/wordml/symex" xmlns:wpg="http://schemas.microsoft.com/office/word/2010/wordprocessingGroup" xmlns:wpi="http://schemas.microsoft.com/office/word/2010/wordprocessingInk" xmlns:wne="http://schemas.microsoft.com/office/word/2006/wordml" xmlns:wps="http://schemas.microsoft.com/office/word/2010/wordprocessingShape" mc:Ignorable="w14 w15 w16se w16cid wp14">
   <w:body>
+    <w:bookmarkStart w:id="0" w:name="_GoBack" w:displacedByCustomXml="next"/>
+    <w:bookmarkEnd w:id="0" w:displacedByCustomXml="next"/>
     <w:sdt>
       <w:sdtPr>
         <w:id w:val="1929610609"/>
@@ -20,7 +22,7 @@
             <mc:AlternateContent>
               <mc:Choice Requires="wpg">
                 <w:drawing>
-                  <wp:anchor distT="0" distB="0" distL="114300" distR="114300" simplePos="0" relativeHeight="251659264" behindDoc="1" locked="0" layoutInCell="1" allowOverlap="1">
+                  <wp:anchor distT="0" distB="0" distL="114300" distR="114300" simplePos="0" relativeHeight="251659264" behindDoc="1" locked="0" layoutInCell="1" allowOverlap="1" wp14:anchorId="7C0C28A1" wp14:editId="797FA863">
                     <wp:simplePos x="0" y="0"/>
                     <wp:positionH relativeFrom="page">
                       <wp:align>center</wp:align>
@@ -722,7 +724,7 @@
               </mc:Choice>
               <mc:Fallback>
                 <w:pict>
-                  <v:group id="Grupo 48" o:spid="_x0000_s1026" style="position:absolute;margin-left:0;margin-top:0;width:540pt;height:10in;z-index:-251657216;mso-width-percent:882;mso-height-percent:909;mso-position-horizontal:center;mso-position-horizontal-relative:page;mso-position-vertical:center;mso-position-vertical-relative:page;mso-width-percent:882;mso-height-percent:909" coordsize="68580,91440" o:gfxdata="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">
+                  <v:group w14:anchorId="7C0C28A1" id="Grupo 48" o:spid="_x0000_s1026" style="position:absolute;margin-left:0;margin-top:0;width:540pt;height:10in;z-index:-251657216;mso-width-percent:882;mso-height-percent:909;mso-position-horizontal:center;mso-position-horizontal-relative:page;mso-position-vertical:center;mso-position-vertical-relative:page;mso-width-percent:882;mso-height-percent:909" coordsize="68580,91440" o:gfxdata="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">
                     <v:group id="Grupo 49" o:spid="_x0000_s1027" style="position:absolute;width:68580;height:91440" coordsize="68580,91440" o:gfxdata="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">
                       <v:rect id="Rectángulo 54" o:spid="_x0000_s1028" style="position:absolute;width:68580;height:91440;visibility:visible;mso-wrap-style:square;v-text-anchor:top" o:gfxdata="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" fillcolor="#485870 [3122]" stroked="f" strokeweight="1pt">
                         <v:fill color2="#3d4b5f [2882]" angle="348" colors="0 #88acbb;6554f #88acbb" focus="100%" type="gradient"/>
@@ -921,7 +923,7 @@
           <w:r>
             <w:fldChar w:fldCharType="separate"/>
           </w:r>
-          <w:hyperlink w:anchor="_Toc509768530" w:history="1">
+          <w:hyperlink w:anchor="_Toc513906625" w:history="1">
             <w:r>
               <w:rPr>
                 <w:rStyle w:val="Hipervnculo"/>
@@ -948,7 +950,7 @@
                 <w:noProof/>
                 <w:webHidden/>
               </w:rPr>
-              <w:instrText xml:space="preserve"> PAGEREF _Toc509768530 \h </w:instrText>
+              <w:instrText xml:space="preserve"> PAGEREF _Toc513906625 \h </w:instrText>
             </w:r>
             <w:r>
               <w:rPr>
@@ -991,7 +993,7 @@
               <w:lang w:eastAsia="es-ES"/>
             </w:rPr>
           </w:pPr>
-          <w:hyperlink w:anchor="_Toc509768531" w:history="1">
+          <w:hyperlink w:anchor="_Toc513906626" w:history="1">
             <w:r>
               <w:rPr>
                 <w:rStyle w:val="Hipervnculo"/>
@@ -1018,7 +1020,7 @@
                 <w:noProof/>
                 <w:webHidden/>
               </w:rPr>
-              <w:instrText xml:space="preserve"> PAGEREF _Toc509768531 \h </w:instrText>
+              <w:instrText xml:space="preserve"> PAGEREF _Toc513906626 \h </w:instrText>
             </w:r>
             <w:r>
               <w:rPr>
@@ -1061,7 +1063,7 @@
               <w:lang w:eastAsia="es-ES"/>
             </w:rPr>
           </w:pPr>
-          <w:hyperlink w:anchor="_Toc509768532" w:history="1">
+          <w:hyperlink w:anchor="_Toc513906627" w:history="1">
             <w:r>
               <w:rPr>
                 <w:rStyle w:val="Hipervnculo"/>
@@ -1088,7 +1090,7 @@
                 <w:noProof/>
                 <w:webHidden/>
               </w:rPr>
-              <w:instrText xml:space="preserve"> PAGEREF _Toc509768532 \h </w:instrText>
+              <w:instrText xml:space="preserve"> PAGEREF _Toc513906627 \h </w:instrText>
             </w:r>
             <w:r>
               <w:rPr>
@@ -1131,7 +1133,7 @@
               <w:lang w:eastAsia="es-ES"/>
             </w:rPr>
           </w:pPr>
-          <w:hyperlink w:anchor="_Toc509768533" w:history="1">
+          <w:hyperlink w:anchor="_Toc513906628" w:history="1">
             <w:r>
               <w:rPr>
                 <w:rStyle w:val="Hipervnculo"/>
@@ -1158,7 +1160,7 @@
                 <w:noProof/>
                 <w:webHidden/>
               </w:rPr>
-              <w:instrText xml:space="preserve"> PAGEREF _Toc509768533 \h </w:instrText>
+              <w:instrText xml:space="preserve"> PAGEREF _Toc513906628 \h </w:instrText>
             </w:r>
             <w:r>
               <w:rPr>
@@ -1201,7 +1203,7 @@
               <w:lang w:eastAsia="es-ES"/>
             </w:rPr>
           </w:pPr>
-          <w:hyperlink w:anchor="_Toc509768534" w:history="1">
+          <w:hyperlink w:anchor="_Toc513906629" w:history="1">
             <w:r>
               <w:rPr>
                 <w:rStyle w:val="Hipervnculo"/>
@@ -1228,7 +1230,7 @@
                 <w:noProof/>
                 <w:webHidden/>
               </w:rPr>
-              <w:instrText xml:space="preserve"> PAGEREF _Toc509768534 \h </w:instrText>
+              <w:instrText xml:space="preserve"> PAGEREF _Toc513906629 \h </w:instrText>
             </w:r>
             <w:r>
               <w:rPr>
@@ -1271,7 +1273,7 @@
               <w:lang w:eastAsia="es-ES"/>
             </w:rPr>
           </w:pPr>
-          <w:hyperlink w:anchor="_Toc509768535" w:history="1">
+          <w:hyperlink w:anchor="_Toc513906630" w:history="1">
             <w:r>
               <w:rPr>
                 <w:rStyle w:val="Hipervnculo"/>
@@ -1298,7 +1300,7 @@
                 <w:noProof/>
                 <w:webHidden/>
               </w:rPr>
-              <w:instrText xml:space="preserve"> PAGEREF _Toc509768535 \h </w:instrText>
+              <w:instrText xml:space="preserve"> PAGEREF _Toc513906630 \h </w:instrText>
             </w:r>
             <w:r>
               <w:rPr>
@@ -1341,7 +1343,7 @@
               <w:lang w:eastAsia="es-ES"/>
             </w:rPr>
           </w:pPr>
-          <w:hyperlink w:anchor="_Toc509768536" w:history="1">
+          <w:hyperlink w:anchor="_Toc513906631" w:history="1">
             <w:r>
               <w:rPr>
                 <w:rStyle w:val="Hipervnculo"/>
@@ -1368,7 +1370,7 @@
                 <w:noProof/>
                 <w:webHidden/>
               </w:rPr>
-              <w:instrText xml:space="preserve"> PAGEREF _Toc509768536 \h </w:instrText>
+              <w:instrText xml:space="preserve"> PAGEREF _Toc513906631 \h </w:instrText>
             </w:r>
             <w:r>
               <w:rPr>
@@ -1411,7 +1413,7 @@
               <w:lang w:eastAsia="es-ES"/>
             </w:rPr>
           </w:pPr>
-          <w:hyperlink w:anchor="_Toc509768537" w:history="1">
+          <w:hyperlink w:anchor="_Toc513906632" w:history="1">
             <w:r>
               <w:rPr>
                 <w:rStyle w:val="Hipervnculo"/>
@@ -1438,7 +1440,7 @@
                 <w:noProof/>
                 <w:webHidden/>
               </w:rPr>
-              <w:instrText xml:space="preserve"> PAGEREF _Toc509768537 \h </w:instrText>
+              <w:instrText xml:space="preserve"> PAGEREF _Toc513906632 \h </w:instrText>
             </w:r>
             <w:r>
               <w:rPr>
@@ -1481,7 +1483,7 @@
               <w:lang w:eastAsia="es-ES"/>
             </w:rPr>
           </w:pPr>
-          <w:hyperlink w:anchor="_Toc509768538" w:history="1">
+          <w:hyperlink w:anchor="_Toc513906633" w:history="1">
             <w:r>
               <w:rPr>
                 <w:rStyle w:val="Hipervnculo"/>
@@ -1508,7 +1510,7 @@
                 <w:noProof/>
                 <w:webHidden/>
               </w:rPr>
-              <w:instrText xml:space="preserve"> PAGEREF _Toc509768538 \h </w:instrText>
+              <w:instrText xml:space="preserve"> PAGEREF _Toc513906633 \h </w:instrText>
             </w:r>
             <w:r>
               <w:rPr>
@@ -1528,7 +1530,7 @@
                 <w:noProof/>
                 <w:webHidden/>
               </w:rPr>
-              <w:t>5</w:t>
+              <w:t>4</w:t>
             </w:r>
             <w:r>
               <w:rPr>
@@ -1551,13 +1553,13 @@
               <w:lang w:eastAsia="es-ES"/>
             </w:rPr>
           </w:pPr>
-          <w:hyperlink w:anchor="_Toc509768539" w:history="1">
+          <w:hyperlink w:anchor="_Toc513906634" w:history="1">
             <w:r>
               <w:rPr>
                 <w:rStyle w:val="Hipervnculo"/>
                 <w:noProof/>
               </w:rPr>
-              <w:t>Caso 9: Crear una nueva publicación</w:t>
+              <w:t>Caso S.1: Autenticación del usuario</w:t>
             </w:r>
             <w:r>
               <w:rPr>
@@ -1578,7 +1580,7 @@
                 <w:noProof/>
                 <w:webHidden/>
               </w:rPr>
-              <w:instrText xml:space="preserve"> PAGEREF _Toc509768539 \h </w:instrText>
+              <w:instrText xml:space="preserve"> PAGEREF _Toc513906634 \h </w:instrText>
             </w:r>
             <w:r>
               <w:rPr>
@@ -1621,13 +1623,13 @@
               <w:lang w:eastAsia="es-ES"/>
             </w:rPr>
           </w:pPr>
-          <w:hyperlink w:anchor="_Toc509768540" w:history="1">
+          <w:hyperlink w:anchor="_Toc513906635" w:history="1">
             <w:r>
               <w:rPr>
                 <w:rStyle w:val="Hipervnculo"/>
                 <w:noProof/>
               </w:rPr>
-              <w:t>Caso 10: Listar mis publicaciones</w:t>
+              <w:t>Caso S.2: listar todos los amigos</w:t>
             </w:r>
             <w:r>
               <w:rPr>
@@ -1648,7 +1650,7 @@
                 <w:noProof/>
                 <w:webHidden/>
               </w:rPr>
-              <w:instrText xml:space="preserve"> PAGEREF _Toc509768540 \h </w:instrText>
+              <w:instrText xml:space="preserve"> PAGEREF _Toc513906635 \h </w:instrText>
             </w:r>
             <w:r>
               <w:rPr>
@@ -1691,13 +1693,13 @@
               <w:lang w:eastAsia="es-ES"/>
             </w:rPr>
           </w:pPr>
-          <w:hyperlink w:anchor="_Toc509768541" w:history="1">
+          <w:hyperlink w:anchor="_Toc513906636" w:history="1">
             <w:r>
               <w:rPr>
                 <w:rStyle w:val="Hipervnculo"/>
                 <w:noProof/>
               </w:rPr>
-              <w:t>Caso 11: Listar las publicaciones de un usuario amigo</w:t>
+              <w:t>Caso S.3: Crear un mensaje</w:t>
             </w:r>
             <w:r>
               <w:rPr>
@@ -1718,7 +1720,7 @@
                 <w:noProof/>
                 <w:webHidden/>
               </w:rPr>
-              <w:instrText xml:space="preserve"> PAGEREF _Toc509768541 \h </w:instrText>
+              <w:instrText xml:space="preserve"> PAGEREF _Toc513906636 \h </w:instrText>
             </w:r>
             <w:r>
               <w:rPr>
@@ -1761,13 +1763,13 @@
               <w:lang w:eastAsia="es-ES"/>
             </w:rPr>
           </w:pPr>
-          <w:hyperlink w:anchor="_Toc509768542" w:history="1">
+          <w:hyperlink w:anchor="_Toc513906637" w:history="1">
             <w:r>
               <w:rPr>
                 <w:rStyle w:val="Hipervnculo"/>
                 <w:noProof/>
               </w:rPr>
-              <w:t>Caso 12: Crear una publicación con una foto adjunta</w:t>
+              <w:t>Caso S.4: Obtener mis mensajes de una “conversación”</w:t>
             </w:r>
             <w:r>
               <w:rPr>
@@ -1788,7 +1790,7 @@
                 <w:noProof/>
                 <w:webHidden/>
               </w:rPr>
-              <w:instrText xml:space="preserve"> PAGEREF _Toc509768542 \h </w:instrText>
+              <w:instrText xml:space="preserve"> PAGEREF _Toc513906637 \h </w:instrText>
             </w:r>
             <w:r>
               <w:rPr>
@@ -1808,7 +1810,7 @@
                 <w:noProof/>
                 <w:webHidden/>
               </w:rPr>
-              <w:t>6</w:t>
+              <w:t>5</w:t>
             </w:r>
             <w:r>
               <w:rPr>
@@ -1831,13 +1833,13 @@
               <w:lang w:eastAsia="es-ES"/>
             </w:rPr>
           </w:pPr>
-          <w:hyperlink w:anchor="_Toc509768543" w:history="1">
+          <w:hyperlink w:anchor="_Toc513906638" w:history="1">
             <w:r>
               <w:rPr>
                 <w:rStyle w:val="Hipervnculo"/>
                 <w:noProof/>
               </w:rPr>
-              <w:t>Caso 13: Iniciar sesión como administrador:</w:t>
+              <w:t>Caso C.1: Autenticación del usuario</w:t>
             </w:r>
             <w:r>
               <w:rPr>
@@ -1858,7 +1860,7 @@
                 <w:noProof/>
                 <w:webHidden/>
               </w:rPr>
-              <w:instrText xml:space="preserve"> PAGEREF _Toc509768543 \h </w:instrText>
+              <w:instrText xml:space="preserve"> PAGEREF _Toc513906638 \h </w:instrText>
             </w:r>
             <w:r>
               <w:rPr>
@@ -1878,7 +1880,7 @@
                 <w:noProof/>
                 <w:webHidden/>
               </w:rPr>
-              <w:t>6</w:t>
+              <w:t>5</w:t>
             </w:r>
             <w:r>
               <w:rPr>
@@ -1901,13 +1903,13 @@
               <w:lang w:eastAsia="es-ES"/>
             </w:rPr>
           </w:pPr>
-          <w:hyperlink w:anchor="_Toc509768544" w:history="1">
+          <w:hyperlink w:anchor="_Toc513906639" w:history="1">
             <w:r>
               <w:rPr>
                 <w:rStyle w:val="Hipervnculo"/>
                 <w:noProof/>
               </w:rPr>
-              <w:t>Caso 14: Listar todos los usuarios de la aplicación</w:t>
+              <w:t>Caso C.2: Mostrar lista de amigos</w:t>
             </w:r>
             <w:r>
               <w:rPr>
@@ -1928,7 +1930,7 @@
                 <w:noProof/>
                 <w:webHidden/>
               </w:rPr>
-              <w:instrText xml:space="preserve"> PAGEREF _Toc509768544 \h </w:instrText>
+              <w:instrText xml:space="preserve"> PAGEREF _Toc513906639 \h </w:instrText>
             </w:r>
             <w:r>
               <w:rPr>
@@ -1948,7 +1950,7 @@
                 <w:noProof/>
                 <w:webHidden/>
               </w:rPr>
-              <w:t>6</w:t>
+              <w:t>5</w:t>
             </w:r>
             <w:r>
               <w:rPr>
@@ -1971,13 +1973,13 @@
               <w:lang w:eastAsia="es-ES"/>
             </w:rPr>
           </w:pPr>
-          <w:hyperlink w:anchor="_Toc509768545" w:history="1">
+          <w:hyperlink w:anchor="_Toc513906640" w:history="1">
             <w:r>
               <w:rPr>
                 <w:rStyle w:val="Hipervnculo"/>
                 <w:noProof/>
               </w:rPr>
-              <w:t>Caso 15:  Eliminar usuario</w:t>
+              <w:t>Caso C.3: Mostrar los mensajes</w:t>
             </w:r>
             <w:r>
               <w:rPr>
@@ -1998,7 +2000,77 @@
                 <w:noProof/>
                 <w:webHidden/>
               </w:rPr>
-              <w:instrText xml:space="preserve"> PAGEREF _Toc509768545 \h </w:instrText>
+              <w:instrText xml:space="preserve"> PAGEREF _Toc513906640 \h </w:instrText>
+            </w:r>
+            <w:r>
+              <w:rPr>
+                <w:noProof/>
+                <w:webHidden/>
+              </w:rPr>
+            </w:r>
+            <w:r>
+              <w:rPr>
+                <w:noProof/>
+                <w:webHidden/>
+              </w:rPr>
+              <w:fldChar w:fldCharType="separate"/>
+            </w:r>
+            <w:r>
+              <w:rPr>
+                <w:noProof/>
+                <w:webHidden/>
+              </w:rPr>
+              <w:t>6</w:t>
+            </w:r>
+            <w:r>
+              <w:rPr>
+                <w:noProof/>
+                <w:webHidden/>
+              </w:rPr>
+              <w:fldChar w:fldCharType="end"/>
+            </w:r>
+          </w:hyperlink>
+        </w:p>
+        <w:p>
+          <w:pPr>
+            <w:pStyle w:val="TDC2"/>
+            <w:tabs>
+              <w:tab w:val="right" w:leader="dot" w:pos="8494"/>
+            </w:tabs>
+            <w:rPr>
+              <w:rFonts w:eastAsiaTheme="minorEastAsia"/>
+              <w:noProof/>
+              <w:lang w:eastAsia="es-ES"/>
+            </w:rPr>
+          </w:pPr>
+          <w:hyperlink w:anchor="_Toc513906641" w:history="1">
+            <w:r>
+              <w:rPr>
+                <w:rStyle w:val="Hipervnculo"/>
+                <w:noProof/>
+              </w:rPr>
+              <w:t>Caso C.4: Crear mensaje</w:t>
+            </w:r>
+            <w:r>
+              <w:rPr>
+                <w:noProof/>
+                <w:webHidden/>
+              </w:rPr>
+              <w:tab/>
+            </w:r>
+            <w:r>
+              <w:rPr>
+                <w:noProof/>
+                <w:webHidden/>
+              </w:rPr>
+              <w:fldChar w:fldCharType="begin"/>
+            </w:r>
+            <w:r>
+              <w:rPr>
+                <w:noProof/>
+                <w:webHidden/>
+              </w:rPr>
+              <w:instrText xml:space="preserve"> PAGEREF _Toc513906641 \h </w:instrText>
             </w:r>
             <w:r>
               <w:rPr>
@@ -2041,7 +2113,7 @@
               <w:lang w:eastAsia="es-ES"/>
             </w:rPr>
           </w:pPr>
-          <w:hyperlink w:anchor="_Toc509768546" w:history="1">
+          <w:hyperlink w:anchor="_Toc513906642" w:history="1">
             <w:r>
               <w:rPr>
                 <w:rStyle w:val="Hipervnculo"/>
@@ -2068,7 +2140,7 @@
                 <w:noProof/>
                 <w:webHidden/>
               </w:rPr>
-              <w:instrText xml:space="preserve"> PAGEREF _Toc509768546 \h </w:instrText>
+              <w:instrText xml:space="preserve"> PAGEREF _Toc513906642 \h </w:instrText>
             </w:r>
             <w:r>
               <w:rPr>
@@ -2111,7 +2183,7 @@
               <w:lang w:eastAsia="es-ES"/>
             </w:rPr>
           </w:pPr>
-          <w:hyperlink w:anchor="_Toc509768547" w:history="1">
+          <w:hyperlink w:anchor="_Toc513906643" w:history="1">
             <w:r>
               <w:rPr>
                 <w:rStyle w:val="Hipervnculo"/>
@@ -2138,7 +2210,7 @@
                 <w:noProof/>
                 <w:webHidden/>
               </w:rPr>
-              <w:instrText xml:space="preserve"> PAGEREF _Toc509768547 \h </w:instrText>
+              <w:instrText xml:space="preserve"> PAGEREF _Toc513906643 \h </w:instrText>
             </w:r>
             <w:r>
               <w:rPr>
@@ -2181,7 +2253,7 @@
               <w:lang w:eastAsia="es-ES"/>
             </w:rPr>
           </w:pPr>
-          <w:hyperlink w:anchor="_Toc509768548" w:history="1">
+          <w:hyperlink w:anchor="_Toc513906644" w:history="1">
             <w:r>
               <w:rPr>
                 <w:rStyle w:val="Hipervnculo"/>
@@ -2208,7 +2280,7 @@
                 <w:noProof/>
                 <w:webHidden/>
               </w:rPr>
-              <w:instrText xml:space="preserve"> PAGEREF _Toc509768548 \h </w:instrText>
+              <w:instrText xml:space="preserve"> PAGEREF _Toc513906644 \h </w:instrText>
             </w:r>
             <w:r>
               <w:rPr>
@@ -2251,7 +2323,7 @@
               <w:lang w:eastAsia="es-ES"/>
             </w:rPr>
           </w:pPr>
-          <w:hyperlink w:anchor="_Toc509768549" w:history="1">
+          <w:hyperlink w:anchor="_Toc513906645" w:history="1">
             <w:r>
               <w:rPr>
                 <w:rStyle w:val="Hipervnculo"/>
@@ -2278,7 +2350,7 @@
                 <w:noProof/>
                 <w:webHidden/>
               </w:rPr>
-              <w:instrText xml:space="preserve"> PAGEREF _Toc509768549 \h </w:instrText>
+              <w:instrText xml:space="preserve"> PAGEREF _Toc513906645 \h </w:instrText>
             </w:r>
             <w:r>
               <w:rPr>
@@ -2321,7 +2393,7 @@
               <w:lang w:eastAsia="es-ES"/>
             </w:rPr>
           </w:pPr>
-          <w:hyperlink w:anchor="_Toc509768550" w:history="1">
+          <w:hyperlink w:anchor="_Toc513906646" w:history="1">
             <w:r>
               <w:rPr>
                 <w:rStyle w:val="Hipervnculo"/>
@@ -2348,7 +2420,7 @@
                 <w:noProof/>
                 <w:webHidden/>
               </w:rPr>
-              <w:instrText xml:space="preserve"> PAGEREF _Toc509768550 \h </w:instrText>
+              <w:instrText xml:space="preserve"> PAGEREF _Toc513906646 \h </w:instrText>
             </w:r>
             <w:r>
               <w:rPr>
@@ -2391,7 +2463,7 @@
               <w:lang w:eastAsia="es-ES"/>
             </w:rPr>
           </w:pPr>
-          <w:hyperlink w:anchor="_Toc509768551" w:history="1">
+          <w:hyperlink w:anchor="_Toc513906647" w:history="1">
             <w:r>
               <w:rPr>
                 <w:rStyle w:val="Hipervnculo"/>
@@ -2418,7 +2490,7 @@
                 <w:noProof/>
                 <w:webHidden/>
               </w:rPr>
-              <w:instrText xml:space="preserve"> PAGEREF _Toc509768551 \h </w:instrText>
+              <w:instrText xml:space="preserve"> PAGEREF _Toc513906647 \h </w:instrText>
             </w:r>
             <w:r>
               <w:rPr>
@@ -2461,7 +2533,7 @@
               <w:lang w:eastAsia="es-ES"/>
             </w:rPr>
           </w:pPr>
-          <w:hyperlink w:anchor="_Toc509768552" w:history="1">
+          <w:hyperlink w:anchor="_Toc513906648" w:history="1">
             <w:r>
               <w:rPr>
                 <w:rStyle w:val="Hipervnculo"/>
@@ -2488,7 +2560,7 @@
                 <w:noProof/>
                 <w:webHidden/>
               </w:rPr>
-              <w:instrText xml:space="preserve"> PAGEREF _Toc509768552 \h </w:instrText>
+              <w:instrText xml:space="preserve"> PAGEREF _Toc513906648 \h </w:instrText>
             </w:r>
             <w:r>
               <w:rPr>
@@ -2531,7 +2603,7 @@
               <w:lang w:eastAsia="es-ES"/>
             </w:rPr>
           </w:pPr>
-          <w:hyperlink w:anchor="_Toc509768553" w:history="1">
+          <w:hyperlink w:anchor="_Toc513906649" w:history="1">
             <w:r>
               <w:rPr>
                 <w:rStyle w:val="Hipervnculo"/>
@@ -2558,7 +2630,7 @@
                 <w:noProof/>
                 <w:webHidden/>
               </w:rPr>
-              <w:instrText xml:space="preserve"> PAGEREF _Toc509768553 \h </w:instrText>
+              <w:instrText xml:space="preserve"> PAGEREF _Toc513906649 \h </w:instrText>
             </w:r>
             <w:r>
               <w:rPr>
@@ -2601,7 +2673,7 @@
               <w:lang w:eastAsia="es-ES"/>
             </w:rPr>
           </w:pPr>
-          <w:hyperlink w:anchor="_Toc509768554" w:history="1">
+          <w:hyperlink w:anchor="_Toc513906650" w:history="1">
             <w:r>
               <w:rPr>
                 <w:rStyle w:val="Hipervnculo"/>
@@ -2628,7 +2700,7 @@
                 <w:noProof/>
                 <w:webHidden/>
               </w:rPr>
-              <w:instrText xml:space="preserve"> PAGEREF _Toc509768554 \h </w:instrText>
+              <w:instrText xml:space="preserve"> PAGEREF _Toc513906650 \h </w:instrText>
             </w:r>
             <w:r>
               <w:rPr>
@@ -2671,7 +2743,7 @@
               <w:lang w:eastAsia="es-ES"/>
             </w:rPr>
           </w:pPr>
-          <w:hyperlink w:anchor="_Toc509768555" w:history="1">
+          <w:hyperlink w:anchor="_Toc513906651" w:history="1">
             <w:r>
               <w:rPr>
                 <w:rStyle w:val="Hipervnculo"/>
@@ -2698,7 +2770,7 @@
                 <w:noProof/>
                 <w:webHidden/>
               </w:rPr>
-              <w:instrText xml:space="preserve"> PAGEREF _Toc509768555 \h </w:instrText>
+              <w:instrText xml:space="preserve"> PAGEREF _Toc513906651 \h </w:instrText>
             </w:r>
             <w:r>
               <w:rPr>
@@ -2741,7 +2813,7 @@
               <w:lang w:eastAsia="es-ES"/>
             </w:rPr>
           </w:pPr>
-          <w:hyperlink w:anchor="_Toc509768556" w:history="1">
+          <w:hyperlink w:anchor="_Toc513906652" w:history="1">
             <w:r>
               <w:rPr>
                 <w:rStyle w:val="Hipervnculo"/>
@@ -2768,7 +2840,7 @@
                 <w:noProof/>
                 <w:webHidden/>
               </w:rPr>
-              <w:instrText xml:space="preserve"> PAGEREF _Toc509768556 \h </w:instrText>
+              <w:instrText xml:space="preserve"> PAGEREF _Toc513906652 \h </w:instrText>
             </w:r>
             <w:r>
               <w:rPr>
@@ -2811,7 +2883,7 @@
               <w:lang w:eastAsia="es-ES"/>
             </w:rPr>
           </w:pPr>
-          <w:hyperlink w:anchor="_Toc509768557" w:history="1">
+          <w:hyperlink w:anchor="_Toc513906653" w:history="1">
             <w:r>
               <w:rPr>
                 <w:rStyle w:val="Hipervnculo"/>
@@ -2838,7 +2910,7 @@
                 <w:noProof/>
                 <w:webHidden/>
               </w:rPr>
-              <w:instrText xml:space="preserve"> PAGEREF _Toc509768557 \h </w:instrText>
+              <w:instrText xml:space="preserve"> PAGEREF _Toc513906653 \h </w:instrText>
             </w:r>
             <w:r>
               <w:rPr>
@@ -2881,7 +2953,7 @@
               <w:lang w:eastAsia="es-ES"/>
             </w:rPr>
           </w:pPr>
-          <w:hyperlink w:anchor="_Toc509768558" w:history="1">
+          <w:hyperlink w:anchor="_Toc513906654" w:history="1">
             <w:r>
               <w:rPr>
                 <w:rStyle w:val="Hipervnculo"/>
@@ -2908,7 +2980,7 @@
                 <w:noProof/>
                 <w:webHidden/>
               </w:rPr>
-              <w:instrText xml:space="preserve"> PAGEREF _Toc509768558 \h </w:instrText>
+              <w:instrText xml:space="preserve"> PAGEREF _Toc513906654 \h </w:instrText>
             </w:r>
             <w:r>
               <w:rPr>
@@ -2951,7 +3023,7 @@
               <w:lang w:eastAsia="es-ES"/>
             </w:rPr>
           </w:pPr>
-          <w:hyperlink w:anchor="_Toc509768559" w:history="1">
+          <w:hyperlink w:anchor="_Toc513906655" w:history="1">
             <w:r>
               <w:rPr>
                 <w:rStyle w:val="Hipervnculo"/>
@@ -2978,7 +3050,7 @@
                 <w:noProof/>
                 <w:webHidden/>
               </w:rPr>
-              <w:instrText xml:space="preserve"> PAGEREF _Toc509768559 \h </w:instrText>
+              <w:instrText xml:space="preserve"> PAGEREF _Toc513906655 \h </w:instrText>
             </w:r>
             <w:r>
               <w:rPr>
@@ -3021,13 +3093,13 @@
               <w:lang w:eastAsia="es-ES"/>
             </w:rPr>
           </w:pPr>
-          <w:hyperlink w:anchor="_Toc509768560" w:history="1">
+          <w:hyperlink w:anchor="_Toc513906656" w:history="1">
             <w:r>
               <w:rPr>
                 <w:rStyle w:val="Hipervnculo"/>
                 <w:noProof/>
               </w:rPr>
-              <w:t>9.1 PubVal</w:t>
+              <w:t>C.1.1 CInVal</w:t>
             </w:r>
             <w:r>
               <w:rPr>
@@ -3048,7 +3120,7 @@
                 <w:noProof/>
                 <w:webHidden/>
               </w:rPr>
-              <w:instrText xml:space="preserve"> PAGEREF _Toc509768560 \h </w:instrText>
+              <w:instrText xml:space="preserve"> PAGEREF _Toc513906656 \h </w:instrText>
             </w:r>
             <w:r>
               <w:rPr>
@@ -3091,13 +3163,13 @@
               <w:lang w:eastAsia="es-ES"/>
             </w:rPr>
           </w:pPr>
-          <w:hyperlink w:anchor="_Toc509768561" w:history="1">
+          <w:hyperlink w:anchor="_Toc513906657" w:history="1">
             <w:r>
               <w:rPr>
                 <w:rStyle w:val="Hipervnculo"/>
                 <w:noProof/>
               </w:rPr>
-              <w:t>10.1 LisPubVal</w:t>
+              <w:t>C.1.2 CInInVal</w:t>
             </w:r>
             <w:r>
               <w:rPr>
@@ -3118,7 +3190,7 @@
                 <w:noProof/>
                 <w:webHidden/>
               </w:rPr>
-              <w:instrText xml:space="preserve"> PAGEREF _Toc509768561 \h </w:instrText>
+              <w:instrText xml:space="preserve"> PAGEREF _Toc513906657 \h </w:instrText>
             </w:r>
             <w:r>
               <w:rPr>
@@ -3161,13 +3233,13 @@
               <w:lang w:eastAsia="es-ES"/>
             </w:rPr>
           </w:pPr>
-          <w:hyperlink w:anchor="_Toc509768562" w:history="1">
+          <w:hyperlink w:anchor="_Toc513906658" w:history="1">
             <w:r>
               <w:rPr>
                 <w:rStyle w:val="Hipervnculo"/>
                 <w:noProof/>
               </w:rPr>
-              <w:t>11.1 LisPubAmiVal</w:t>
+              <w:t>C.2.1 CListAmiVal</w:t>
             </w:r>
             <w:r>
               <w:rPr>
@@ -3188,7 +3260,7 @@
                 <w:noProof/>
                 <w:webHidden/>
               </w:rPr>
-              <w:instrText xml:space="preserve"> PAGEREF _Toc509768562 \h </w:instrText>
+              <w:instrText xml:space="preserve"> PAGEREF _Toc513906658 \h </w:instrText>
             </w:r>
             <w:r>
               <w:rPr>
@@ -3231,13 +3303,13 @@
               <w:lang w:eastAsia="es-ES"/>
             </w:rPr>
           </w:pPr>
-          <w:hyperlink w:anchor="_Toc509768563" w:history="1">
+          <w:hyperlink w:anchor="_Toc513906659" w:history="1">
             <w:r>
               <w:rPr>
                 <w:rStyle w:val="Hipervnculo"/>
                 <w:noProof/>
               </w:rPr>
-              <w:t>11.2 LisPubAmiInVal</w:t>
+              <w:t>C.2.2 CListAmiFil</w:t>
             </w:r>
             <w:r>
               <w:rPr>
@@ -3258,7 +3330,7 @@
                 <w:noProof/>
                 <w:webHidden/>
               </w:rPr>
-              <w:instrText xml:space="preserve"> PAGEREF _Toc509768563 \h </w:instrText>
+              <w:instrText xml:space="preserve"> PAGEREF _Toc513906659 \h </w:instrText>
             </w:r>
             <w:r>
               <w:rPr>
@@ -3301,13 +3373,13 @@
               <w:lang w:eastAsia="es-ES"/>
             </w:rPr>
           </w:pPr>
-          <w:hyperlink w:anchor="_Toc509768564" w:history="1">
+          <w:hyperlink w:anchor="_Toc513906660" w:history="1">
             <w:r>
               <w:rPr>
                 <w:rStyle w:val="Hipervnculo"/>
                 <w:noProof/>
               </w:rPr>
-              <w:t>13.1 AdInVal</w:t>
+              <w:t>C.3.1 CListMenVal</w:t>
             </w:r>
             <w:r>
               <w:rPr>
@@ -3328,7 +3400,7 @@
                 <w:noProof/>
                 <w:webHidden/>
               </w:rPr>
-              <w:instrText xml:space="preserve"> PAGEREF _Toc509768564 \h </w:instrText>
+              <w:instrText xml:space="preserve"> PAGEREF _Toc513906660 \h </w:instrText>
             </w:r>
             <w:r>
               <w:rPr>
@@ -3371,13 +3443,13 @@
               <w:lang w:eastAsia="es-ES"/>
             </w:rPr>
           </w:pPr>
-          <w:hyperlink w:anchor="_Toc509768565" w:history="1">
+          <w:hyperlink w:anchor="_Toc513906661" w:history="1">
             <w:r>
               <w:rPr>
                 <w:rStyle w:val="Hipervnculo"/>
                 <w:noProof/>
               </w:rPr>
-              <w:t>13.2 AdInInVal</w:t>
+              <w:t>C.4.1 CCrearMenVal</w:t>
             </w:r>
             <w:r>
               <w:rPr>
@@ -3398,7 +3470,7 @@
                 <w:noProof/>
                 <w:webHidden/>
               </w:rPr>
-              <w:instrText xml:space="preserve"> PAGEREF _Toc509768565 \h </w:instrText>
+              <w:instrText xml:space="preserve"> PAGEREF _Toc513906661 \h </w:instrText>
             </w:r>
             <w:r>
               <w:rPr>
@@ -3419,216 +3491,6 @@
                 <w:webHidden/>
               </w:rPr>
               <w:t>8</w:t>
-            </w:r>
-            <w:r>
-              <w:rPr>
-                <w:noProof/>
-                <w:webHidden/>
-              </w:rPr>
-              <w:fldChar w:fldCharType="end"/>
-            </w:r>
-          </w:hyperlink>
-        </w:p>
-        <w:p>
-          <w:pPr>
-            <w:pStyle w:val="TDC2"/>
-            <w:tabs>
-              <w:tab w:val="right" w:leader="dot" w:pos="8494"/>
-            </w:tabs>
-            <w:rPr>
-              <w:rFonts w:eastAsiaTheme="minorEastAsia"/>
-              <w:noProof/>
-              <w:lang w:eastAsia="es-ES"/>
-            </w:rPr>
-          </w:pPr>
-          <w:hyperlink w:anchor="_Toc509768566" w:history="1">
-            <w:r>
-              <w:rPr>
-                <w:rStyle w:val="Hipervnculo"/>
-                <w:noProof/>
-              </w:rPr>
-              <w:t>14.1 AdLisUsrVal</w:t>
-            </w:r>
-            <w:r>
-              <w:rPr>
-                <w:noProof/>
-                <w:webHidden/>
-              </w:rPr>
-              <w:tab/>
-            </w:r>
-            <w:r>
-              <w:rPr>
-                <w:noProof/>
-                <w:webHidden/>
-              </w:rPr>
-              <w:fldChar w:fldCharType="begin"/>
-            </w:r>
-            <w:r>
-              <w:rPr>
-                <w:noProof/>
-                <w:webHidden/>
-              </w:rPr>
-              <w:instrText xml:space="preserve"> PAGEREF _Toc509768566 \h </w:instrText>
-            </w:r>
-            <w:r>
-              <w:rPr>
-                <w:noProof/>
-                <w:webHidden/>
-              </w:rPr>
-            </w:r>
-            <w:r>
-              <w:rPr>
-                <w:noProof/>
-                <w:webHidden/>
-              </w:rPr>
-              <w:fldChar w:fldCharType="separate"/>
-            </w:r>
-            <w:r>
-              <w:rPr>
-                <w:noProof/>
-                <w:webHidden/>
-              </w:rPr>
-              <w:t>8</w:t>
-            </w:r>
-            <w:r>
-              <w:rPr>
-                <w:noProof/>
-                <w:webHidden/>
-              </w:rPr>
-              <w:fldChar w:fldCharType="end"/>
-            </w:r>
-          </w:hyperlink>
-        </w:p>
-        <w:p>
-          <w:pPr>
-            <w:pStyle w:val="TDC2"/>
-            <w:tabs>
-              <w:tab w:val="right" w:leader="dot" w:pos="8494"/>
-            </w:tabs>
-            <w:rPr>
-              <w:rFonts w:eastAsiaTheme="minorEastAsia"/>
-              <w:noProof/>
-              <w:lang w:eastAsia="es-ES"/>
-            </w:rPr>
-          </w:pPr>
-          <w:hyperlink w:anchor="_Toc509768567" w:history="1">
-            <w:r>
-              <w:rPr>
-                <w:rStyle w:val="Hipervnculo"/>
-                <w:noProof/>
-              </w:rPr>
-              <w:t>15.1 AdBorUsrVal</w:t>
-            </w:r>
-            <w:r>
-              <w:rPr>
-                <w:noProof/>
-                <w:webHidden/>
-              </w:rPr>
-              <w:tab/>
-            </w:r>
-            <w:r>
-              <w:rPr>
-                <w:noProof/>
-                <w:webHidden/>
-              </w:rPr>
-              <w:fldChar w:fldCharType="begin"/>
-            </w:r>
-            <w:r>
-              <w:rPr>
-                <w:noProof/>
-                <w:webHidden/>
-              </w:rPr>
-              <w:instrText xml:space="preserve"> PAGEREF _Toc509768567 \h </w:instrText>
-            </w:r>
-            <w:r>
-              <w:rPr>
-                <w:noProof/>
-                <w:webHidden/>
-              </w:rPr>
-            </w:r>
-            <w:r>
-              <w:rPr>
-                <w:noProof/>
-                <w:webHidden/>
-              </w:rPr>
-              <w:fldChar w:fldCharType="separate"/>
-            </w:r>
-            <w:r>
-              <w:rPr>
-                <w:noProof/>
-                <w:webHidden/>
-              </w:rPr>
-              <w:t>9</w:t>
-            </w:r>
-            <w:r>
-              <w:rPr>
-                <w:noProof/>
-                <w:webHidden/>
-              </w:rPr>
-              <w:fldChar w:fldCharType="end"/>
-            </w:r>
-          </w:hyperlink>
-        </w:p>
-        <w:p>
-          <w:pPr>
-            <w:pStyle w:val="TDC2"/>
-            <w:tabs>
-              <w:tab w:val="right" w:leader="dot" w:pos="8494"/>
-            </w:tabs>
-            <w:rPr>
-              <w:rFonts w:eastAsiaTheme="minorEastAsia"/>
-              <w:noProof/>
-              <w:lang w:eastAsia="es-ES"/>
-            </w:rPr>
-          </w:pPr>
-          <w:hyperlink w:anchor="_Toc509768568" w:history="1">
-            <w:r>
-              <w:rPr>
-                <w:rStyle w:val="Hipervnculo"/>
-                <w:noProof/>
-              </w:rPr>
-              <w:t>15.2 AdBorUsrInVal</w:t>
-            </w:r>
-            <w:r>
-              <w:rPr>
-                <w:noProof/>
-                <w:webHidden/>
-              </w:rPr>
-              <w:tab/>
-            </w:r>
-            <w:r>
-              <w:rPr>
-                <w:noProof/>
-                <w:webHidden/>
-              </w:rPr>
-              <w:fldChar w:fldCharType="begin"/>
-            </w:r>
-            <w:r>
-              <w:rPr>
-                <w:noProof/>
-                <w:webHidden/>
-              </w:rPr>
-              <w:instrText xml:space="preserve"> PAGEREF _Toc509768568 \h </w:instrText>
-            </w:r>
-            <w:r>
-              <w:rPr>
-                <w:noProof/>
-                <w:webHidden/>
-              </w:rPr>
-            </w:r>
-            <w:r>
-              <w:rPr>
-                <w:noProof/>
-                <w:webHidden/>
-              </w:rPr>
-              <w:fldChar w:fldCharType="separate"/>
-            </w:r>
-            <w:r>
-              <w:rPr>
-                <w:noProof/>
-                <w:webHidden/>
-              </w:rPr>
-              <w:t>9</w:t>
             </w:r>
             <w:r>
               <w:rPr>
@@ -3678,7 +3540,7 @@
           <w:sz w:val="44"/>
         </w:rPr>
       </w:pPr>
-      <w:bookmarkStart w:id="0" w:name="_Toc509768530"/>
+      <w:bookmarkStart w:id="1" w:name="_Toc513906625"/>
       <w:r>
         <w:rPr>
           <w:sz w:val="44"/>
@@ -3686,7 +3548,7 @@
         <w:lastRenderedPageBreak/>
         <w:t>Implementación de los casos de uso</w:t>
       </w:r>
-      <w:bookmarkEnd w:id="0"/>
+      <w:bookmarkEnd w:id="1"/>
     </w:p>
     <w:p/>
     <w:p>
@@ -3696,14 +3558,14 @@
           <w:sz w:val="32"/>
         </w:rPr>
       </w:pPr>
-      <w:bookmarkStart w:id="1" w:name="_Toc509768531"/>
+      <w:bookmarkStart w:id="2" w:name="_Toc513906626"/>
       <w:r>
         <w:rPr>
           <w:sz w:val="32"/>
         </w:rPr>
         <w:t>Caso 1: Registrarse como usuario</w:t>
       </w:r>
-      <w:bookmarkEnd w:id="1"/>
+      <w:bookmarkEnd w:id="2"/>
     </w:p>
     <w:p>
       <w:pPr>
@@ -3775,21 +3637,7 @@
         <w:rPr>
           <w:sz w:val="24"/>
         </w:rPr>
-        <w:t xml:space="preserve">redirige al </w:t>
-      </w:r>
-      <w:proofErr w:type="spellStart"/>
-      <w:r>
-        <w:rPr>
-          <w:sz w:val="24"/>
-        </w:rPr>
-        <w:t>login</w:t>
-      </w:r>
-      <w:proofErr w:type="spellEnd"/>
-      <w:r>
-        <w:rPr>
-          <w:sz w:val="24"/>
-        </w:rPr>
-        <w:t xml:space="preserve"> para que el usuario pueda iniciar sesión.</w:t>
+        <w:t>redirige al login para que el usuario pueda iniciar sesión.</w:t>
       </w:r>
     </w:p>
     <w:p>
@@ -3799,14 +3647,14 @@
           <w:sz w:val="32"/>
         </w:rPr>
       </w:pPr>
-      <w:bookmarkStart w:id="2" w:name="_Toc509768532"/>
+      <w:bookmarkStart w:id="3" w:name="_Toc513906627"/>
       <w:r>
         <w:rPr>
           <w:sz w:val="32"/>
         </w:rPr>
         <w:t>Caso 2: Iniciar sesión</w:t>
       </w:r>
-      <w:bookmarkEnd w:id="2"/>
+      <w:bookmarkEnd w:id="3"/>
     </w:p>
     <w:p>
       <w:pPr>
@@ -3839,7 +3687,6 @@
         </w:rPr>
         <w:t xml:space="preserve"> en la que se añaden al cuerpo de la petición el valor de los dos campos. En el módulo </w:t>
       </w:r>
-      <w:proofErr w:type="spellStart"/>
       <w:r>
         <w:rPr>
           <w:i/>
@@ -3847,7 +3694,6 @@
         </w:rPr>
         <w:t>gestorBD</w:t>
       </w:r>
-      <w:proofErr w:type="spellEnd"/>
       <w:r>
         <w:rPr>
           <w:sz w:val="24"/>
@@ -3862,14 +3708,14 @@
           <w:sz w:val="32"/>
         </w:rPr>
       </w:pPr>
-      <w:bookmarkStart w:id="3" w:name="_Toc509768533"/>
+      <w:bookmarkStart w:id="4" w:name="_Toc513906628"/>
       <w:r>
         <w:rPr>
           <w:sz w:val="32"/>
         </w:rPr>
         <w:t>Caso 3: Listar todos los usuarios de la aplicación</w:t>
       </w:r>
-      <w:bookmarkEnd w:id="3"/>
+      <w:bookmarkEnd w:id="4"/>
     </w:p>
     <w:p>
       <w:pPr>
@@ -3909,79 +3755,68 @@
         </w:rPr>
         <w:t xml:space="preserve">en la cual se retorna la lista de usuarios dependiendo de la página actual que se envía como parámetro de la petición y con la función creada previamente en el módulo </w:t>
       </w:r>
-      <w:proofErr w:type="spellStart"/>
       <w:r>
         <w:rPr>
           <w:i/>
           <w:sz w:val="24"/>
         </w:rPr>
+        <w:t xml:space="preserve">gestorBD </w:t>
+      </w:r>
+      <w:r>
+        <w:rPr>
+          <w:sz w:val="24"/>
+        </w:rPr>
+        <w:t>en el caso 2.</w:t>
+      </w:r>
+    </w:p>
+    <w:p>
+      <w:pPr>
+        <w:rPr>
+          <w:sz w:val="24"/>
+        </w:rPr>
+      </w:pPr>
+      <w:r>
+        <w:rPr>
+          <w:sz w:val="24"/>
+        </w:rPr>
+        <w:t>Una vez obtenida la lista de usuarios se muestra en la vista, añadiendo además un botón de solicitud de amistad.</w:t>
+      </w:r>
+    </w:p>
+    <w:p>
+      <w:pPr>
+        <w:pStyle w:val="Ttulo2"/>
+        <w:rPr>
+          <w:sz w:val="32"/>
+        </w:rPr>
+      </w:pPr>
+      <w:bookmarkStart w:id="5" w:name="_Toc513906629"/>
+      <w:r>
+        <w:rPr>
+          <w:sz w:val="32"/>
+        </w:rPr>
+        <w:t>Caso 4: Buscar entre todos los usuarios de la aplicación</w:t>
+      </w:r>
+      <w:bookmarkEnd w:id="5"/>
+    </w:p>
+    <w:p>
+      <w:pPr>
+        <w:rPr>
+          <w:sz w:val="24"/>
+        </w:rPr>
+      </w:pPr>
+      <w:r>
+        <w:rPr>
+          <w:sz w:val="24"/>
+        </w:rPr>
+        <w:t xml:space="preserve">Se añade a la vista del caso 3 un nuevo formulario que añade a la petición un nuevo parámetro que consiste en la cadena con la que se quiere realizar la búsqueda de los usuarios. En el criterio que se le pasa la función del módulo </w:t>
+      </w:r>
+      <w:r>
+        <w:rPr>
+          <w:i/>
+          <w:sz w:val="24"/>
+        </w:rPr>
         <w:t>gestorBD</w:t>
       </w:r>
-      <w:proofErr w:type="spellEnd"/>
-      <w:r>
-        <w:rPr>
-          <w:i/>
-          <w:sz w:val="24"/>
-        </w:rPr>
-        <w:t xml:space="preserve"> </w:t>
-      </w:r>
-      <w:r>
-        <w:rPr>
-          <w:sz w:val="24"/>
-        </w:rPr>
-        <w:t>en el caso 2.</w:t>
-      </w:r>
-    </w:p>
-    <w:p>
-      <w:pPr>
-        <w:rPr>
-          <w:sz w:val="24"/>
-        </w:rPr>
-      </w:pPr>
-      <w:r>
-        <w:rPr>
-          <w:sz w:val="24"/>
-        </w:rPr>
-        <w:t>Una vez obtenida la lista de usuarios se muestra en la vista, añadiendo además un botón de solicitud de amistad.</w:t>
-      </w:r>
-    </w:p>
-    <w:p>
-      <w:pPr>
-        <w:pStyle w:val="Ttulo2"/>
-        <w:rPr>
-          <w:sz w:val="32"/>
-        </w:rPr>
-      </w:pPr>
-      <w:bookmarkStart w:id="4" w:name="_Toc509768534"/>
-      <w:r>
-        <w:rPr>
-          <w:sz w:val="32"/>
-        </w:rPr>
-        <w:t>Caso 4: Buscar entre todos los usuarios de la aplicación</w:t>
-      </w:r>
-      <w:bookmarkEnd w:id="4"/>
-    </w:p>
-    <w:p>
-      <w:pPr>
-        <w:rPr>
-          <w:sz w:val="24"/>
-        </w:rPr>
-      </w:pPr>
-      <w:r>
-        <w:rPr>
-          <w:sz w:val="24"/>
-        </w:rPr>
-        <w:t xml:space="preserve">Se añade a la vista del caso 3 un nuevo formulario que añade a la petición un nuevo parámetro que consiste en la cadena con la que se quiere realizar la búsqueda de los usuarios. En el criterio que se le pasa la función del módulo </w:t>
-      </w:r>
-      <w:proofErr w:type="spellStart"/>
-      <w:r>
-        <w:rPr>
-          <w:i/>
-          <w:sz w:val="24"/>
-        </w:rPr>
-        <w:t>gestorBD</w:t>
-      </w:r>
-      <w:proofErr w:type="spellEnd"/>
       <w:r>
         <w:rPr>
           <w:sz w:val="24"/>
@@ -4010,14 +3845,14 @@
           <w:sz w:val="32"/>
         </w:rPr>
       </w:pPr>
-      <w:bookmarkStart w:id="5" w:name="_Toc509768535"/>
+      <w:bookmarkStart w:id="6" w:name="_Toc513906630"/>
       <w:r>
         <w:rPr>
           <w:sz w:val="32"/>
         </w:rPr>
         <w:t>Caso 5: Enviar una petición de amistad a un usuario</w:t>
       </w:r>
-      <w:bookmarkEnd w:id="5"/>
+      <w:bookmarkEnd w:id="6"/>
     </w:p>
     <w:p>
       <w:pPr>
@@ -4063,7 +3898,6 @@
         </w:rPr>
         <w:t xml:space="preserve">Mediante una función en el módulo </w:t>
       </w:r>
-      <w:proofErr w:type="spellStart"/>
       <w:r>
         <w:rPr>
           <w:i/>
@@ -4071,21 +3905,18 @@
         </w:rPr>
         <w:t>gestorBD</w:t>
       </w:r>
-      <w:proofErr w:type="spellEnd"/>
-      <w:r>
-        <w:rPr>
-          <w:sz w:val="24"/>
-        </w:rPr>
-        <w:t xml:space="preserve"> se almacena una relación entre el usuario que está en sesión y el usuario con el id que se recibió en la petición (previamente obteniéndolo de la base de datos). </w:t>
-      </w:r>
-      <w:proofErr w:type="gramStart"/>
-      <w:r>
-        <w:rPr>
-          <w:sz w:val="24"/>
-        </w:rPr>
-        <w:t>Además</w:t>
-      </w:r>
-      <w:proofErr w:type="gramEnd"/>
+      <w:r>
+        <w:rPr>
+          <w:sz w:val="24"/>
+        </w:rPr>
+        <w:t xml:space="preserve"> se almacena una relación entre el usuario que está en sesión y el usuario con el id que se recibió en la petición (previamente obteniéndolo de la base de datos). Además</w:t>
+      </w:r>
+      <w:r>
+        <w:rPr>
+          <w:sz w:val="24"/>
+        </w:rPr>
+        <w:t>,</w:t>
+      </w:r>
       <w:r>
         <w:rPr>
           <w:sz w:val="24"/>
@@ -4139,27 +3970,38 @@
           <w:sz w:val="32"/>
         </w:rPr>
       </w:pPr>
-      <w:bookmarkStart w:id="6" w:name="_Toc509768536"/>
+      <w:bookmarkStart w:id="7" w:name="_Toc513906631"/>
       <w:r>
         <w:rPr>
           <w:sz w:val="32"/>
         </w:rPr>
         <w:t>Caso 6: Listar peticiones de amistad recibidas</w:t>
       </w:r>
-      <w:bookmarkStart w:id="7" w:name="_Toc509768537"/>
-      <w:bookmarkEnd w:id="6"/>
-    </w:p>
-    <w:p>
-      <w:pPr>
-        <w:rPr>
-          <w:sz w:val="24"/>
-        </w:rPr>
-      </w:pPr>
-      <w:r>
-        <w:rPr>
-          <w:sz w:val="24"/>
-        </w:rPr>
-        <w:t xml:space="preserve">Implemente una vista la cual muestra en una tabla una lista de peticiones de amistad paginada, con cinco peticiones por página. Para ello cree una función que recibe una petición </w:t>
+      <w:bookmarkEnd w:id="7"/>
+    </w:p>
+    <w:p>
+      <w:pPr>
+        <w:rPr>
+          <w:sz w:val="24"/>
+        </w:rPr>
+      </w:pPr>
+      <w:r>
+        <w:rPr>
+          <w:sz w:val="24"/>
+        </w:rPr>
+        <w:t>Implement</w:t>
+      </w:r>
+      <w:r>
+        <w:rPr>
+          <w:sz w:val="24"/>
+        </w:rPr>
+        <w:t>é</w:t>
+      </w:r>
+      <w:r>
+        <w:rPr>
+          <w:sz w:val="24"/>
+        </w:rPr>
+        <w:t xml:space="preserve"> una vista la cual muestra en una tabla una lista de peticiones de amistad paginada, con cinco peticiones por página. Para ello cree una función que recibe una petición </w:t>
       </w:r>
       <w:r>
         <w:rPr>
@@ -4187,7 +4029,6 @@
         </w:rPr>
         <w:t xml:space="preserve">Para obtener las peticiones implemente una función en el módulo </w:t>
       </w:r>
-      <w:proofErr w:type="spellStart"/>
       <w:r>
         <w:rPr>
           <w:i/>
@@ -4195,14 +4036,12 @@
         </w:rPr>
         <w:t>gestorBD</w:t>
       </w:r>
-      <w:proofErr w:type="spellEnd"/>
       <w:r>
         <w:rPr>
           <w:sz w:val="24"/>
         </w:rPr>
         <w:t xml:space="preserve"> que, en base a un criterio, retorna una lista de relaciones paginada, dependiendo de la página actual pasada como parámetro en la petición. En dicho criterio se especifica que el usuario en sesión tiene que coincidir con el campo </w:t>
       </w:r>
-      <w:proofErr w:type="spellStart"/>
       <w:r>
         <w:rPr>
           <w:i/>
@@ -4210,14 +4049,12 @@
         </w:rPr>
         <w:t>recipient</w:t>
       </w:r>
-      <w:proofErr w:type="spellEnd"/>
       <w:r>
         <w:rPr>
           <w:sz w:val="24"/>
         </w:rPr>
         <w:t xml:space="preserve"> y el campo </w:t>
       </w:r>
-      <w:proofErr w:type="gramStart"/>
       <w:r>
         <w:rPr>
           <w:i/>
@@ -4225,7 +4062,6 @@
         </w:rPr>
         <w:t>status</w:t>
       </w:r>
-      <w:proofErr w:type="gramEnd"/>
       <w:r>
         <w:rPr>
           <w:sz w:val="24"/>
@@ -4240,13 +4076,14 @@
           <w:sz w:val="32"/>
         </w:rPr>
       </w:pPr>
+      <w:bookmarkStart w:id="8" w:name="_Toc513906632"/>
       <w:r>
         <w:rPr>
           <w:sz w:val="32"/>
         </w:rPr>
         <w:t>Caso 7: Aceptar una petición recibida</w:t>
       </w:r>
-      <w:bookmarkEnd w:id="7"/>
+      <w:bookmarkEnd w:id="8"/>
     </w:p>
     <w:p>
       <w:pPr>
@@ -4266,14 +4103,12 @@
         </w:rPr>
         <w:t xml:space="preserve">vista implementada en el caso 6 se añade un botón “Aceptar” a cada petición. Al hacer </w:t>
       </w:r>
-      <w:proofErr w:type="spellStart"/>
-      <w:r>
-        <w:rPr>
-          <w:sz w:val="24"/>
-        </w:rPr>
-        <w:t>click</w:t>
-      </w:r>
-      <w:proofErr w:type="spellEnd"/>
+      <w:r>
+        <w:rPr>
+          <w:sz w:val="24"/>
+        </w:rPr>
+        <w:t>clic</w:t>
+      </w:r>
       <w:r>
         <w:rPr>
           <w:sz w:val="24"/>
@@ -4293,7 +4128,6 @@
         </w:rPr>
         <w:t xml:space="preserve">en la que se pasa como parámetro el id del usuario de la petición de la amistad. En la función que trata la petición se llama a una función del módulo </w:t>
       </w:r>
-      <w:proofErr w:type="spellStart"/>
       <w:r>
         <w:rPr>
           <w:i/>
@@ -4301,35 +4135,18 @@
         </w:rPr>
         <w:t>gestorBD</w:t>
       </w:r>
-      <w:proofErr w:type="spellEnd"/>
-      <w:r>
-        <w:rPr>
-          <w:sz w:val="24"/>
-        </w:rPr>
-        <w:t xml:space="preserve"> que, en base a un criterio se modifica una relación de la base de datos. Para el usuario en sesión y el usuario de la petición de amistad se modifica el campo “</w:t>
-      </w:r>
-      <w:proofErr w:type="gramStart"/>
-      <w:r>
-        <w:rPr>
-          <w:sz w:val="24"/>
-        </w:rPr>
-        <w:t>status</w:t>
-      </w:r>
-      <w:proofErr w:type="gramEnd"/>
-      <w:r>
-        <w:rPr>
-          <w:sz w:val="24"/>
-        </w:rPr>
-        <w:t xml:space="preserve">” de la relación a FRIEND. </w:t>
-      </w:r>
-      <w:proofErr w:type="gramStart"/>
-      <w:r>
-        <w:rPr>
-          <w:sz w:val="24"/>
-        </w:rPr>
-        <w:t>Además</w:t>
-      </w:r>
-      <w:proofErr w:type="gramEnd"/>
+      <w:r>
+        <w:rPr>
+          <w:sz w:val="24"/>
+        </w:rPr>
+        <w:t xml:space="preserve"> que, en base a un criterio se modifica una relación de la base de datos. Para el usuario en sesión y el usuario de la petición de amistad se modifica el campo “status” de la relación a FRIEND. Además</w:t>
+      </w:r>
+      <w:r>
+        <w:rPr>
+          <w:sz w:val="24"/>
+        </w:rPr>
+        <w:t>,</w:t>
+      </w:r>
       <w:r>
         <w:rPr>
           <w:sz w:val="24"/>
@@ -4344,17 +4161,16 @@
           <w:sz w:val="32"/>
         </w:rPr>
       </w:pPr>
-      <w:bookmarkStart w:id="8" w:name="_Toc509768538"/>
+      <w:bookmarkStart w:id="9" w:name="_Toc513906633"/>
       <w:r>
         <w:rPr>
           <w:sz w:val="32"/>
         </w:rPr>
         <w:t>Caso 8: Listar usuarios amigos</w:t>
       </w:r>
-      <w:bookmarkEnd w:id="8"/>
-    </w:p>
-    <w:p>
-      <w:bookmarkStart w:id="9" w:name="_Toc509768546"/>
+      <w:bookmarkEnd w:id="9"/>
+    </w:p>
+    <w:p>
       <w:r>
         <w:rPr>
           <w:sz w:val="24"/>
@@ -4371,32 +4187,14 @@
       <w:r>
         <w:t xml:space="preserve"> y una función del módulo </w:t>
       </w:r>
-      <w:proofErr w:type="spellStart"/>
       <w:r>
         <w:rPr>
           <w:i/>
         </w:rPr>
         <w:t>gestorBD</w:t>
       </w:r>
-      <w:proofErr w:type="spellEnd"/>
-      <w:r>
-        <w:t xml:space="preserve"> se obtiene una lista con los amigos para el usuario en sesión. En esa función se le pasa como parámetro un criterio en el cual se especifica que el usuario en sesión tiene que coincidir con el campo “</w:t>
-      </w:r>
-      <w:proofErr w:type="spellStart"/>
-      <w:r>
-        <w:t>sender</w:t>
-      </w:r>
-      <w:proofErr w:type="spellEnd"/>
-      <w:r>
-        <w:t>” y que el campo “</w:t>
-      </w:r>
-      <w:proofErr w:type="gramStart"/>
-      <w:r>
-        <w:t>status</w:t>
-      </w:r>
-      <w:proofErr w:type="gramEnd"/>
-      <w:r>
-        <w:t xml:space="preserve">” tiene que coincidir con FRIEND. La lista obtenida de envía a la vista en la que se muestra de forma paginada, con cinco usuarios por página. </w:t>
+      <w:r>
+        <w:t xml:space="preserve"> se obtiene una lista con los amigos para el usuario en sesión. En esa función se le pasa como parámetro un criterio en el cual se especifica que el usuario en sesión tiene que coincidir con el campo “sender” y que el campo “status” tiene que coincidir con FRIEND. La lista obtenida de envía a la vista en la que se muestra de forma paginada, con cinco usuarios por página. </w:t>
       </w:r>
     </w:p>
     <w:p>
@@ -4407,6 +4205,7 @@
           <w:sz w:val="32"/>
         </w:rPr>
       </w:pPr>
+      <w:bookmarkStart w:id="10" w:name="_Toc513906634"/>
       <w:r>
         <w:rPr>
           <w:rFonts w:eastAsiaTheme="minorHAnsi"/>
@@ -4420,12 +4219,574 @@
           <w:rFonts w:eastAsiaTheme="minorHAnsi"/>
           <w:sz w:val="32"/>
         </w:rPr>
-        <w:t>C.1: Autenticación del usuario</w:t>
-      </w:r>
-    </w:p>
-    <w:p>
-      <w:bookmarkStart w:id="10" w:name="_GoBack"/>
+        <w:t>S</w:t>
+      </w:r>
+      <w:r>
+        <w:rPr>
+          <w:rFonts w:eastAsiaTheme="minorHAnsi"/>
+          <w:sz w:val="32"/>
+        </w:rPr>
+        <w:t>.1: Autenticación del usuario</w:t>
+      </w:r>
       <w:bookmarkEnd w:id="10"/>
+    </w:p>
+    <w:p>
+      <w:pPr>
+        <w:rPr>
+          <w:sz w:val="24"/>
+        </w:rPr>
+      </w:pPr>
+      <w:r>
+        <w:rPr>
+          <w:sz w:val="24"/>
+        </w:rPr>
+        <w:t xml:space="preserve">Implementé una función que trata una petición </w:t>
+      </w:r>
+      <w:r>
+        <w:rPr>
+          <w:i/>
+          <w:sz w:val="24"/>
+        </w:rPr>
+        <w:t>POST</w:t>
+      </w:r>
+      <w:r>
+        <w:rPr>
+          <w:sz w:val="24"/>
+        </w:rPr>
+        <w:t xml:space="preserve"> en la cual se recibe un email y una contraseña en el cuerpo de la petición. Con una función del módulo </w:t>
+      </w:r>
+      <w:r>
+        <w:rPr>
+          <w:i/>
+          <w:sz w:val="24"/>
+        </w:rPr>
+        <w:t>gestorBD</w:t>
+      </w:r>
+      <w:r>
+        <w:rPr>
+          <w:sz w:val="24"/>
+        </w:rPr>
+        <w:t xml:space="preserve"> compruebo si existe un usuario con ese email y contraseña, y dependiendo de si existe o no la respuesta es 401(Unauthorized) o 200(correcto). En la respuesta también incluyo un token que va a identificar al usuario en sesión. El token está formado a partir del email del usuario y de la fecha actual. Este token tiene que formar parte de la cabecera de cualquier petición.</w:t>
+      </w:r>
+    </w:p>
+    <w:p>
+      <w:pPr>
+        <w:pStyle w:val="Ttulo2"/>
+        <w:rPr>
+          <w:rFonts w:eastAsiaTheme="minorHAnsi"/>
+          <w:sz w:val="32"/>
+        </w:rPr>
+      </w:pPr>
+      <w:bookmarkStart w:id="11" w:name="_Toc513906635"/>
+      <w:r>
+        <w:rPr>
+          <w:rFonts w:eastAsiaTheme="minorHAnsi"/>
+          <w:sz w:val="32"/>
+        </w:rPr>
+        <w:t xml:space="preserve">Caso S.2: </w:t>
+      </w:r>
+      <w:r>
+        <w:rPr>
+          <w:rFonts w:eastAsiaTheme="minorHAnsi"/>
+          <w:sz w:val="32"/>
+        </w:rPr>
+        <w:t>listar todos los amigos</w:t>
+      </w:r>
+      <w:bookmarkEnd w:id="11"/>
+    </w:p>
+    <w:p>
+      <w:pPr>
+        <w:rPr>
+          <w:sz w:val="24"/>
+        </w:rPr>
+      </w:pPr>
+      <w:r>
+        <w:rPr>
+          <w:sz w:val="24"/>
+        </w:rPr>
+        <w:t xml:space="preserve">Implementé una función que trata una petición </w:t>
+      </w:r>
+      <w:r>
+        <w:rPr>
+          <w:i/>
+          <w:sz w:val="24"/>
+        </w:rPr>
+        <w:t>POST</w:t>
+      </w:r>
+      <w:r>
+        <w:rPr>
+          <w:sz w:val="24"/>
+        </w:rPr>
+        <w:t xml:space="preserve"> en la cual se recibe un campo de texto en el cuerpo que trata de la cadena de filtro de usuarios. Dependiendo de si el campo del filtro está vacío o no se declara un criterio que se le pasa como parámetro a una función del módulo </w:t>
+      </w:r>
+      <w:r>
+        <w:rPr>
+          <w:i/>
+          <w:sz w:val="24"/>
+        </w:rPr>
+        <w:t>gestorBD</w:t>
+      </w:r>
+      <w:r>
+        <w:rPr>
+          <w:sz w:val="24"/>
+        </w:rPr>
+        <w:t xml:space="preserve"> que, en base del criterio, retorna la lista de usuarios correspondiente</w:t>
+      </w:r>
+      <w:r>
+        <w:rPr>
+          <w:sz w:val="24"/>
+        </w:rPr>
+        <w:t xml:space="preserve"> (todos o los usuarios que coincidan con el filtro)</w:t>
+      </w:r>
+      <w:r>
+        <w:rPr>
+          <w:sz w:val="24"/>
+        </w:rPr>
+        <w:t>. Además, en dicho criterio se especifica que el campo “status” tiene que coincidir con FRIEND.</w:t>
+      </w:r>
+      <w:r>
+        <w:rPr>
+          <w:sz w:val="24"/>
+        </w:rPr>
+        <w:t xml:space="preserve"> En caso de que se procese correctamente la función se envía como respuesta la lista de usuarios.</w:t>
+      </w:r>
+    </w:p>
+    <w:p>
+      <w:pPr>
+        <w:pStyle w:val="Ttulo2"/>
+        <w:rPr>
+          <w:rFonts w:eastAsiaTheme="minorHAnsi"/>
+          <w:sz w:val="32"/>
+        </w:rPr>
+      </w:pPr>
+      <w:bookmarkStart w:id="12" w:name="_Toc513906636"/>
+      <w:r>
+        <w:rPr>
+          <w:rFonts w:eastAsiaTheme="minorHAnsi"/>
+          <w:sz w:val="32"/>
+        </w:rPr>
+        <w:t xml:space="preserve">Caso S.3: </w:t>
+      </w:r>
+      <w:r>
+        <w:rPr>
+          <w:rFonts w:eastAsiaTheme="minorHAnsi"/>
+          <w:sz w:val="32"/>
+        </w:rPr>
+        <w:t>Crear un mensaje</w:t>
+      </w:r>
+      <w:bookmarkEnd w:id="12"/>
+    </w:p>
+    <w:p>
+      <w:pPr>
+        <w:rPr>
+          <w:sz w:val="24"/>
+        </w:rPr>
+      </w:pPr>
+      <w:r>
+        <w:rPr>
+          <w:sz w:val="24"/>
+        </w:rPr>
+        <w:t xml:space="preserve">Implementé una función que trata una petición </w:t>
+      </w:r>
+      <w:r>
+        <w:rPr>
+          <w:i/>
+          <w:sz w:val="24"/>
+        </w:rPr>
+        <w:t>POST</w:t>
+      </w:r>
+      <w:r>
+        <w:rPr>
+          <w:sz w:val="24"/>
+        </w:rPr>
+        <w:t xml:space="preserve"> en la cual se recibe el usuario destino del mensaje y el texto de este. Primero compruebo que el usuario en sesión y el de destino son amigos mediante una función del módulo </w:t>
+      </w:r>
+      <w:r>
+        <w:rPr>
+          <w:i/>
+          <w:sz w:val="24"/>
+        </w:rPr>
+        <w:t>gestorBD</w:t>
+      </w:r>
+      <w:r>
+        <w:rPr>
+          <w:i/>
+          <w:sz w:val="24"/>
+        </w:rPr>
+        <w:t xml:space="preserve">. </w:t>
+      </w:r>
+      <w:r>
+        <w:rPr>
+          <w:sz w:val="24"/>
+        </w:rPr>
+        <w:t xml:space="preserve">Si son amigos se llama a otra función del módulo </w:t>
+      </w:r>
+      <w:r>
+        <w:rPr>
+          <w:i/>
+          <w:sz w:val="24"/>
+        </w:rPr>
+        <w:t>gestorBD</w:t>
+      </w:r>
+      <w:r>
+        <w:rPr>
+          <w:i/>
+          <w:sz w:val="24"/>
+        </w:rPr>
+        <w:t xml:space="preserve"> </w:t>
+      </w:r>
+      <w:r>
+        <w:rPr>
+          <w:sz w:val="24"/>
+        </w:rPr>
+        <w:t xml:space="preserve">que recibe como parámetro el mensaje creado (emisor, destino, texto, </w:t>
+      </w:r>
+      <w:r>
+        <w:rPr>
+          <w:sz w:val="24"/>
+        </w:rPr>
+        <w:t>leído</w:t>
+      </w:r>
+      <w:r>
+        <w:rPr>
+          <w:sz w:val="24"/>
+        </w:rPr>
+        <w:t xml:space="preserve">) y lo almacena en la base de datos. </w:t>
+      </w:r>
+    </w:p>
+    <w:p>
+      <w:pPr>
+        <w:pStyle w:val="Ttulo2"/>
+        <w:rPr>
+          <w:rFonts w:eastAsiaTheme="minorHAnsi"/>
+          <w:sz w:val="32"/>
+        </w:rPr>
+      </w:pPr>
+      <w:bookmarkStart w:id="13" w:name="_Toc513906637"/>
+      <w:r>
+        <w:rPr>
+          <w:rFonts w:eastAsiaTheme="minorHAnsi"/>
+          <w:sz w:val="32"/>
+        </w:rPr>
+        <w:t xml:space="preserve">Caso S.4: </w:t>
+      </w:r>
+      <w:r>
+        <w:rPr>
+          <w:rFonts w:eastAsiaTheme="minorHAnsi"/>
+          <w:sz w:val="32"/>
+        </w:rPr>
+        <w:t>Obtener mis mensajes de una “conversación”</w:t>
+      </w:r>
+      <w:bookmarkEnd w:id="13"/>
+    </w:p>
+    <w:p>
+      <w:pPr>
+        <w:rPr>
+          <w:sz w:val="24"/>
+        </w:rPr>
+      </w:pPr>
+      <w:r>
+        <w:rPr>
+          <w:sz w:val="24"/>
+        </w:rPr>
+        <w:t xml:space="preserve">Implementé una función que trata una petición </w:t>
+      </w:r>
+      <w:r>
+        <w:rPr>
+          <w:i/>
+          <w:sz w:val="24"/>
+        </w:rPr>
+        <w:t>GET</w:t>
+      </w:r>
+      <w:r>
+        <w:rPr>
+          <w:sz w:val="24"/>
+        </w:rPr>
+        <w:t xml:space="preserve"> en la cual se recibe el usuario como parámetro de la petición. Dado que no puede haber mensajes de entre dos usuarios que no son amigos gracias al caso S.3, únicamente, mediante una función del módulo </w:t>
+      </w:r>
+      <w:r>
+        <w:rPr>
+          <w:i/>
+          <w:sz w:val="24"/>
+        </w:rPr>
+        <w:t>gestorBD</w:t>
+      </w:r>
+      <w:r>
+        <w:rPr>
+          <w:sz w:val="24"/>
+        </w:rPr>
+        <w:t xml:space="preserve"> y en base a un criterio en el cual se especifica el emisor (usuario en sesión o usuario destino) y destino (usuario en sesión o usuario destino) se retorna la lista de mensajes correspondiente.</w:t>
+      </w:r>
+    </w:p>
+    <w:p>
+      <w:pPr>
+        <w:pStyle w:val="Ttulo2"/>
+        <w:rPr>
+          <w:rFonts w:eastAsiaTheme="minorHAnsi"/>
+          <w:sz w:val="32"/>
+        </w:rPr>
+      </w:pPr>
+      <w:bookmarkStart w:id="14" w:name="_Toc513906638"/>
+      <w:r>
+        <w:rPr>
+          <w:rFonts w:eastAsiaTheme="minorHAnsi"/>
+          <w:sz w:val="32"/>
+        </w:rPr>
+        <w:t>Caso C.1: Autenticación del usuario</w:t>
+      </w:r>
+      <w:bookmarkEnd w:id="14"/>
+    </w:p>
+    <w:p>
+      <w:pPr>
+        <w:rPr>
+          <w:sz w:val="24"/>
+        </w:rPr>
+      </w:pPr>
+      <w:r>
+        <w:rPr>
+          <w:sz w:val="24"/>
+        </w:rPr>
+        <w:t>Implement</w:t>
+      </w:r>
+      <w:r>
+        <w:rPr>
+          <w:sz w:val="24"/>
+        </w:rPr>
+        <w:t>é</w:t>
+      </w:r>
+      <w:r>
+        <w:rPr>
+          <w:sz w:val="24"/>
+        </w:rPr>
+        <w:t xml:space="preserve"> una vista que consta de dos campos: email y contraseña. También hay un botón que al pulsarlo se genera una petición ajax, la cuál se trata en el caso S.1</w:t>
+      </w:r>
+      <w:r>
+        <w:rPr>
+          <w:sz w:val="24"/>
+        </w:rPr>
+        <w:t>. En el cuerpo de la petición ajax de incluye el email y la contraseña de los campos de la vista. Si el resultado es correcto (200) se carga la vista de la lista de usuarios amigos (Caso C.2). En caso contrario se muestra un mensaje de error. El token generado se guarda en una cookie para poder añadirlo en la cabecera de cada petición que se realice.</w:t>
+      </w:r>
+      <w:r>
+        <w:rPr>
+          <w:sz w:val="24"/>
+        </w:rPr>
+        <w:t xml:space="preserve"> </w:t>
+      </w:r>
+    </w:p>
+    <w:p>
+      <w:pPr>
+        <w:pStyle w:val="Ttulo2"/>
+        <w:rPr>
+          <w:rFonts w:eastAsiaTheme="minorHAnsi"/>
+          <w:sz w:val="32"/>
+        </w:rPr>
+      </w:pPr>
+      <w:bookmarkStart w:id="15" w:name="_Toc513906639"/>
+      <w:r>
+        <w:rPr>
+          <w:rFonts w:eastAsiaTheme="minorHAnsi"/>
+          <w:sz w:val="32"/>
+        </w:rPr>
+        <w:t xml:space="preserve">Caso C.2: </w:t>
+      </w:r>
+      <w:r>
+        <w:rPr>
+          <w:rFonts w:eastAsiaTheme="minorHAnsi"/>
+          <w:sz w:val="32"/>
+        </w:rPr>
+        <w:t>Mostrar lista de amigos</w:t>
+      </w:r>
+      <w:bookmarkEnd w:id="15"/>
+    </w:p>
+    <w:p>
+      <w:pPr>
+        <w:rPr>
+          <w:sz w:val="24"/>
+        </w:rPr>
+      </w:pPr>
+      <w:r>
+        <w:rPr>
+          <w:sz w:val="24"/>
+        </w:rPr>
+        <w:t xml:space="preserve">Implementé una vista que muestra una tabla con la lista de usuarios amigos del usuario en sesión. Para ello se realiza una petición ajax en la cual se recibe la lista de </w:t>
+      </w:r>
+      <w:r>
+        <w:rPr>
+          <w:sz w:val="24"/>
+        </w:rPr>
+        <w:lastRenderedPageBreak/>
+        <w:t xml:space="preserve">usuarios amigos. En el cuerpo de la petición ajax se incluye el campo del valor del filtro. En caso de que se procese correctamente la petición (Caso S.2) se recibe la lista de usuarios amigos. Mediante una función auxiliar se añade al código </w:t>
+      </w:r>
+      <w:r>
+        <w:rPr>
+          <w:sz w:val="24"/>
+        </w:rPr>
+        <w:t>HTML</w:t>
+      </w:r>
+      <w:r>
+        <w:rPr>
+          <w:sz w:val="24"/>
+        </w:rPr>
+        <w:t xml:space="preserve"> para poder mostrar cada usuario de la lista junto a un botón que permite acceder a la conversación con ese usuario.</w:t>
+      </w:r>
+    </w:p>
+    <w:p>
+      <w:pPr>
+        <w:pStyle w:val="Ttulo2"/>
+        <w:rPr>
+          <w:rFonts w:eastAsiaTheme="minorHAnsi"/>
+          <w:sz w:val="32"/>
+        </w:rPr>
+      </w:pPr>
+      <w:bookmarkStart w:id="16" w:name="_Toc513906640"/>
+      <w:r>
+        <w:rPr>
+          <w:rFonts w:eastAsiaTheme="minorHAnsi"/>
+          <w:sz w:val="32"/>
+        </w:rPr>
+        <w:t xml:space="preserve">Caso C.3: </w:t>
+      </w:r>
+      <w:r>
+        <w:rPr>
+          <w:rFonts w:eastAsiaTheme="minorHAnsi"/>
+          <w:sz w:val="32"/>
+        </w:rPr>
+        <w:t>Mostrar los mensajes</w:t>
+      </w:r>
+      <w:bookmarkEnd w:id="16"/>
+    </w:p>
+    <w:p>
+      <w:pPr>
+        <w:rPr>
+          <w:sz w:val="24"/>
+        </w:rPr>
+      </w:pPr>
+      <w:r>
+        <w:rPr>
+          <w:sz w:val="24"/>
+        </w:rPr>
+        <w:t xml:space="preserve">Implementé una vista que se encarga de mostrar los mensajes de una conversación entre el usuario en sesión y el usuario seleccionado de la lista de amigos. Para ello se realiza una petición ajax en la cual se incluye como parámetro de la petición el usuario de la conversación (Caso S.3). Si la petición se trata correctamente se recibe la lista de mensajes de la conversación. Mediante una función auxiliar se crea bloques diferentes dependiendo de quien es el emisor del mensaje. </w:t>
+      </w:r>
+    </w:p>
+    <w:p>
+      <w:pPr>
+        <w:rPr>
+          <w:sz w:val="28"/>
+        </w:rPr>
+      </w:pPr>
+      <w:r>
+        <w:rPr>
+          <w:sz w:val="24"/>
+        </w:rPr>
+        <w:t xml:space="preserve">Para </w:t>
+      </w:r>
+      <w:r>
+        <w:rPr>
+          <w:sz w:val="24"/>
+        </w:rPr>
+        <w:t>la actualización automática de la conversación creé un temporizador que cada 5 segundos realiza una llamada a la petición ajax. Además</w:t>
+      </w:r>
+      <w:r>
+        <w:rPr>
+          <w:sz w:val="24"/>
+        </w:rPr>
+        <w:t xml:space="preserve">, </w:t>
+      </w:r>
+      <w:r>
+        <w:rPr>
+          <w:sz w:val="24"/>
+        </w:rPr>
+        <w:t>guardo el número de mensajes de la conversación, así si no se producen cambios en la conversación no se generan de nuevo los bloques de los mensajes.</w:t>
+      </w:r>
+    </w:p>
+    <w:p>
+      <w:pPr>
+        <w:pStyle w:val="Ttulo2"/>
+        <w:rPr>
+          <w:rFonts w:eastAsiaTheme="minorHAnsi"/>
+          <w:sz w:val="32"/>
+        </w:rPr>
+      </w:pPr>
+      <w:bookmarkStart w:id="17" w:name="_Toc513906641"/>
+      <w:r>
+        <w:rPr>
+          <w:rFonts w:eastAsiaTheme="minorHAnsi"/>
+          <w:sz w:val="32"/>
+        </w:rPr>
+        <w:t xml:space="preserve">Caso C.4: </w:t>
+      </w:r>
+      <w:r>
+        <w:rPr>
+          <w:rFonts w:eastAsiaTheme="minorHAnsi"/>
+          <w:sz w:val="32"/>
+        </w:rPr>
+        <w:t>Crear mensaje</w:t>
+      </w:r>
+      <w:bookmarkEnd w:id="17"/>
+    </w:p>
+    <w:p>
+      <w:pPr>
+        <w:rPr>
+          <w:sz w:val="24"/>
+        </w:rPr>
+      </w:pPr>
+      <w:r>
+        <w:rPr>
+          <w:sz w:val="24"/>
+        </w:rPr>
+        <w:t>En la vista del caso C.3 añadí un nuevo campo para poder introducir el texto del mensaje a crear. También consta de un botón que al pulsarlo se crea una petición ajax el cuál incluye en su cuerpo el texto del mensaje y el usuario destino (Caso S.4). Como hay una actualización automática de los mensajes, y al producirse una inserción se actualizan los bloques de los mensajes.</w:t>
+      </w:r>
+    </w:p>
+    <w:p/>
+    <w:p/>
+    <w:p>
+      <w:pPr>
+        <w:rPr>
+          <w:sz w:val="24"/>
+        </w:rPr>
+      </w:pPr>
+    </w:p>
+    <w:p>
+      <w:pPr>
+        <w:rPr>
+          <w:sz w:val="24"/>
+        </w:rPr>
+      </w:pPr>
+    </w:p>
+    <w:p>
+      <w:pPr>
+        <w:rPr>
+          <w:sz w:val="24"/>
+        </w:rPr>
+      </w:pPr>
+    </w:p>
+    <w:p>
+      <w:pPr>
+        <w:rPr>
+          <w:sz w:val="24"/>
+        </w:rPr>
+      </w:pPr>
+    </w:p>
+    <w:p>
+      <w:pPr>
+        <w:rPr>
+          <w:sz w:val="24"/>
+        </w:rPr>
+      </w:pPr>
+    </w:p>
+    <w:p>
+      <w:pPr>
+        <w:rPr>
+          <w:sz w:val="24"/>
+        </w:rPr>
+      </w:pPr>
+    </w:p>
+    <w:p>
+      <w:pPr>
+        <w:rPr>
+          <w:sz w:val="24"/>
+        </w:rPr>
+      </w:pPr>
     </w:p>
     <w:p>
       <w:pPr>
@@ -4442,10 +4803,12 @@
           <w:sz w:val="44"/>
         </w:rPr>
       </w:pPr>
+      <w:bookmarkStart w:id="18" w:name="_Toc513906642"/>
       <w:r>
         <w:rPr>
           <w:sz w:val="44"/>
         </w:rPr>
+        <w:lastRenderedPageBreak/>
         <w:t>I</w:t>
       </w:r>
       <w:r>
@@ -4472,7 +4835,7 @@
         </w:rPr>
         <w:t>pruebas</w:t>
       </w:r>
-      <w:bookmarkEnd w:id="9"/>
+      <w:bookmarkEnd w:id="18"/>
     </w:p>
     <w:p>
       <w:pPr>
@@ -4481,21 +4844,466 @@
           <w:sz w:val="32"/>
         </w:rPr>
       </w:pPr>
-      <w:bookmarkStart w:id="11" w:name="_Toc509768547"/>
+      <w:bookmarkStart w:id="19" w:name="_Toc513906643"/>
       <w:r>
         <w:rPr>
           <w:sz w:val="32"/>
         </w:rPr>
         <w:t xml:space="preserve">1.1 </w:t>
       </w:r>
+      <w:r>
+        <w:rPr>
+          <w:sz w:val="32"/>
+        </w:rPr>
+        <w:t>RegVal</w:t>
+      </w:r>
+      <w:bookmarkEnd w:id="19"/>
+    </w:p>
+    <w:p>
+      <w:pPr>
+        <w:rPr>
+          <w:sz w:val="24"/>
+        </w:rPr>
+      </w:pPr>
+      <w:r>
+        <w:rPr>
+          <w:sz w:val="24"/>
+        </w:rPr>
+        <w:t>Registro de un usuario con datos válidos y comprobar que se introduce en sesión y se muestra la vista principal</w:t>
+      </w:r>
+    </w:p>
+    <w:p>
+      <w:pPr>
+        <w:pStyle w:val="Ttulo2"/>
+        <w:rPr>
+          <w:sz w:val="32"/>
+        </w:rPr>
+      </w:pPr>
+      <w:bookmarkStart w:id="20" w:name="_Toc513906644"/>
+      <w:r>
+        <w:rPr>
+          <w:sz w:val="32"/>
+        </w:rPr>
+        <w:t xml:space="preserve">1.2 </w:t>
+      </w:r>
+      <w:r>
+        <w:rPr>
+          <w:sz w:val="32"/>
+        </w:rPr>
+        <w:t>RegInVal</w:t>
+      </w:r>
+      <w:bookmarkEnd w:id="20"/>
+    </w:p>
+    <w:p>
+      <w:pPr>
+        <w:rPr>
+          <w:sz w:val="24"/>
+        </w:rPr>
+      </w:pPr>
+      <w:r>
+        <w:rPr>
+          <w:sz w:val="24"/>
+        </w:rPr>
+        <w:t>Se prueba que no se permite registrar un usuario cuando la contraseña y la repetición de la contraseña no coinciden. Se comprueba que se muestra el error en la vista.</w:t>
+      </w:r>
+    </w:p>
+    <w:p>
+      <w:pPr>
+        <w:pStyle w:val="Ttulo2"/>
+        <w:rPr>
+          <w:sz w:val="32"/>
+        </w:rPr>
+      </w:pPr>
+      <w:bookmarkStart w:id="21" w:name="_Toc513906645"/>
+      <w:r>
+        <w:rPr>
+          <w:sz w:val="32"/>
+        </w:rPr>
+        <w:t>2.1 InVal</w:t>
+      </w:r>
+      <w:bookmarkEnd w:id="21"/>
+    </w:p>
+    <w:p>
+      <w:pPr>
+        <w:rPr>
+          <w:sz w:val="24"/>
+        </w:rPr>
+      </w:pPr>
+      <w:r>
+        <w:rPr>
+          <w:sz w:val="24"/>
+        </w:rPr>
+        <w:t>Se comprueba que se realiza el correcto inicio de sesión con un usuario existente en la base de datos y proporcionando la contraseña correcta. Se comprueba que se muestra la vista principal una vez se realiza el login.</w:t>
+      </w:r>
+    </w:p>
+    <w:p>
+      <w:pPr>
+        <w:pStyle w:val="Ttulo2"/>
+        <w:rPr>
+          <w:sz w:val="32"/>
+        </w:rPr>
+      </w:pPr>
+      <w:bookmarkStart w:id="22" w:name="_Toc513906646"/>
+      <w:r>
+        <w:rPr>
+          <w:sz w:val="32"/>
+        </w:rPr>
+        <w:t>2.2 InInVal</w:t>
+      </w:r>
+      <w:bookmarkEnd w:id="22"/>
+    </w:p>
+    <w:p>
+      <w:pPr>
+        <w:rPr>
+          <w:sz w:val="24"/>
+        </w:rPr>
+      </w:pPr>
+      <w:r>
+        <w:rPr>
+          <w:sz w:val="24"/>
+        </w:rPr>
+        <w:t>Se comprueba que no se puede realizar el inicio de sesión con un usuario que no existe en la base de datos. Se comprueba que se muestra el mensaje de error.</w:t>
+      </w:r>
+    </w:p>
+    <w:p>
+      <w:pPr>
+        <w:pStyle w:val="Ttulo2"/>
+        <w:rPr>
+          <w:sz w:val="32"/>
+        </w:rPr>
+      </w:pPr>
+      <w:bookmarkStart w:id="23" w:name="_Toc513906647"/>
+      <w:r>
+        <w:rPr>
+          <w:sz w:val="32"/>
+        </w:rPr>
+        <w:t>3.1 LisUsrVal</w:t>
+      </w:r>
+      <w:bookmarkEnd w:id="23"/>
+    </w:p>
+    <w:p>
+      <w:pPr>
+        <w:rPr>
+          <w:sz w:val="24"/>
+        </w:rPr>
+      </w:pPr>
+      <w:r>
+        <w:rPr>
+          <w:sz w:val="24"/>
+        </w:rPr>
+        <w:t>Se comprueba que se puede acceder a la lista de usuarios desde la opción de la barra de navegación. Se comprueba que se muestra el número correcto de usuarios.</w:t>
+      </w:r>
+    </w:p>
+    <w:p>
+      <w:pPr>
+        <w:pStyle w:val="Ttulo2"/>
+        <w:rPr>
+          <w:sz w:val="32"/>
+        </w:rPr>
+      </w:pPr>
+      <w:bookmarkStart w:id="24" w:name="_Toc513906648"/>
+      <w:r>
+        <w:rPr>
+          <w:sz w:val="32"/>
+        </w:rPr>
+        <w:t>3.2 LisUsrInVal</w:t>
+      </w:r>
+      <w:bookmarkEnd w:id="24"/>
+    </w:p>
+    <w:p>
+      <w:pPr>
+        <w:rPr>
+          <w:sz w:val="24"/>
+        </w:rPr>
+      </w:pPr>
+      <w:r>
+        <w:rPr>
+          <w:sz w:val="24"/>
+        </w:rPr>
+        <w:t xml:space="preserve">Se comprueba que no se puede acceder a la lista de usuarios introduciendo la </w:t>
+      </w:r>
+      <w:r>
+        <w:rPr>
+          <w:i/>
+          <w:sz w:val="24"/>
+        </w:rPr>
+        <w:t xml:space="preserve">URL </w:t>
+      </w:r>
+      <w:r>
+        <w:rPr>
+          <w:sz w:val="24"/>
+        </w:rPr>
+        <w:t>que redirecciona a dicha lista. Se comprueba que automáticamente el sistema nos redirecciona a la vista de inicio de sesión.</w:t>
+      </w:r>
+    </w:p>
+    <w:p>
+      <w:pPr>
+        <w:pStyle w:val="Ttulo2"/>
+        <w:rPr>
+          <w:sz w:val="32"/>
+        </w:rPr>
+      </w:pPr>
+      <w:bookmarkStart w:id="25" w:name="_Toc513906649"/>
+      <w:r>
+        <w:rPr>
+          <w:sz w:val="32"/>
+        </w:rPr>
+        <w:t>4.1 BusUsrVal</w:t>
+      </w:r>
+      <w:bookmarkEnd w:id="25"/>
+    </w:p>
+    <w:p>
+      <w:pPr>
+        <w:rPr>
+          <w:sz w:val="24"/>
+        </w:rPr>
+      </w:pPr>
+      <w:r>
+        <w:rPr>
+          <w:sz w:val="24"/>
+        </w:rPr>
+        <w:t>Se comprueba que se realiza la correcta búsqueda de un usuario en el buscador de la vista de la lista de usuarios. Se comprueba que la tabla cuenta con las filas correctas.</w:t>
+      </w:r>
+    </w:p>
+    <w:p>
+      <w:pPr>
+        <w:pStyle w:val="Ttulo2"/>
+        <w:rPr>
+          <w:sz w:val="32"/>
+        </w:rPr>
+      </w:pPr>
+      <w:bookmarkStart w:id="26" w:name="_Toc513906650"/>
+      <w:r>
+        <w:rPr>
+          <w:sz w:val="32"/>
+        </w:rPr>
+        <w:t>4.</w:t>
+      </w:r>
+      <w:r>
+        <w:rPr>
+          <w:sz w:val="32"/>
+        </w:rPr>
+        <w:t>2</w:t>
+      </w:r>
+      <w:r>
+        <w:rPr>
+          <w:sz w:val="32"/>
+        </w:rPr>
+        <w:t xml:space="preserve"> BusUsr</w:t>
+      </w:r>
+      <w:r>
+        <w:rPr>
+          <w:sz w:val="32"/>
+        </w:rPr>
+        <w:t>In</w:t>
+      </w:r>
+      <w:r>
+        <w:rPr>
+          <w:sz w:val="32"/>
+        </w:rPr>
+        <w:t>Val</w:t>
+      </w:r>
+      <w:bookmarkEnd w:id="26"/>
+    </w:p>
+    <w:p>
+      <w:pPr>
+        <w:rPr>
+          <w:sz w:val="24"/>
+        </w:rPr>
+      </w:pPr>
+      <w:r>
+        <w:rPr>
+          <w:sz w:val="24"/>
+        </w:rPr>
+        <w:t xml:space="preserve">Se comprueba que no se puede acceder a la vista que contiene el buscador. </w:t>
+      </w:r>
+      <w:r>
+        <w:rPr>
+          <w:sz w:val="24"/>
+        </w:rPr>
+        <w:t>Se comprueba que automáticamente el sistema nos redirecciona a la vista de inicio de sesión</w:t>
+      </w:r>
+      <w:r>
+        <w:rPr>
+          <w:sz w:val="24"/>
+        </w:rPr>
+        <w:t>.</w:t>
+      </w:r>
+    </w:p>
+    <w:p>
+      <w:pPr>
+        <w:pStyle w:val="Ttulo2"/>
+        <w:rPr>
+          <w:sz w:val="32"/>
+        </w:rPr>
+      </w:pPr>
+      <w:bookmarkStart w:id="27" w:name="_Toc513906651"/>
+      <w:r>
+        <w:rPr>
+          <w:sz w:val="32"/>
+        </w:rPr>
+        <w:t>5.1 InvVal</w:t>
+      </w:r>
+      <w:bookmarkEnd w:id="27"/>
+    </w:p>
+    <w:p>
+      <w:pPr>
+        <w:rPr>
+          <w:sz w:val="24"/>
+        </w:rPr>
+      </w:pPr>
+      <w:r>
+        <w:rPr>
+          <w:sz w:val="24"/>
+        </w:rPr>
+        <w:t>Se comprueba que se realiza una petición de amistad correctamente. Se comprueba que una vez realizada la petición el botón se deshabilita.</w:t>
+      </w:r>
+    </w:p>
+    <w:p>
+      <w:pPr>
+        <w:pStyle w:val="Ttulo2"/>
+        <w:rPr>
+          <w:sz w:val="32"/>
+        </w:rPr>
+      </w:pPr>
+      <w:bookmarkStart w:id="28" w:name="_Toc513906652"/>
+      <w:r>
+        <w:rPr>
+          <w:sz w:val="32"/>
+        </w:rPr>
+        <w:t>5.2 InvInVal</w:t>
+      </w:r>
+      <w:bookmarkEnd w:id="28"/>
+    </w:p>
+    <w:p>
+      <w:pPr>
+        <w:rPr>
+          <w:sz w:val="24"/>
+        </w:rPr>
+      </w:pPr>
+      <w:r>
+        <w:rPr>
+          <w:sz w:val="24"/>
+        </w:rPr>
+        <w:t>Se comprueba que una vez realizada la petición el botón se deshabilita.</w:t>
+      </w:r>
+    </w:p>
+    <w:p>
+      <w:pPr>
+        <w:pStyle w:val="Ttulo2"/>
+        <w:rPr>
+          <w:sz w:val="32"/>
+        </w:rPr>
+      </w:pPr>
+      <w:bookmarkStart w:id="29" w:name="_Toc513906653"/>
+      <w:r>
+        <w:rPr>
+          <w:sz w:val="32"/>
+        </w:rPr>
+        <w:lastRenderedPageBreak/>
+        <w:t>6.1 LisInvVal</w:t>
+      </w:r>
+      <w:bookmarkEnd w:id="29"/>
+    </w:p>
+    <w:p>
+      <w:pPr>
+        <w:rPr>
+          <w:sz w:val="24"/>
+        </w:rPr>
+      </w:pPr>
+      <w:r>
+        <w:rPr>
+          <w:sz w:val="24"/>
+        </w:rPr>
+        <w:t>Se realiza primero una petición de amistad a un usuario. A continuación, se inicia sesión con dicho usuario. Se comprueba que accediendo al listado de peticiones de amistad se obtiene una tabla con una fila.</w:t>
+      </w:r>
+    </w:p>
+    <w:p>
+      <w:pPr>
+        <w:pStyle w:val="Ttulo2"/>
+        <w:rPr>
+          <w:sz w:val="32"/>
+        </w:rPr>
+      </w:pPr>
+      <w:bookmarkStart w:id="30" w:name="_Toc513906654"/>
+      <w:r>
+        <w:rPr>
+          <w:sz w:val="32"/>
+        </w:rPr>
+        <w:t>7.1 AcepInvVal</w:t>
+      </w:r>
+      <w:bookmarkEnd w:id="30"/>
+    </w:p>
+    <w:p>
+      <w:pPr>
+        <w:rPr>
+          <w:sz w:val="24"/>
+        </w:rPr>
+      </w:pPr>
+      <w:r>
+        <w:rPr>
+          <w:sz w:val="24"/>
+        </w:rPr>
+        <w:t>Se realiza primero una petición de amistad a un usuario. A continuación, se inicia sesión con dicho usuario. Se comprueba que accediendo al listado de peticiones de amistad se obtiene una tabla con una fila. Se comprueba que al aceptar la petición ésta desaparece de la tabla y se muestra un mensaje de que no hay peticiones de amistad pendientes.</w:t>
+      </w:r>
+    </w:p>
+    <w:p>
+      <w:pPr>
+        <w:pStyle w:val="Ttulo2"/>
+        <w:rPr>
+          <w:sz w:val="32"/>
+        </w:rPr>
+      </w:pPr>
+      <w:bookmarkStart w:id="31" w:name="_Toc513906655"/>
+      <w:r>
+        <w:rPr>
+          <w:sz w:val="32"/>
+        </w:rPr>
+        <w:t>8.1 ListAmiVal</w:t>
+      </w:r>
+      <w:bookmarkEnd w:id="31"/>
+    </w:p>
+    <w:p>
+      <w:pPr>
+        <w:rPr>
+          <w:sz w:val="24"/>
+        </w:rPr>
+      </w:pPr>
+      <w:r>
+        <w:rPr>
+          <w:sz w:val="24"/>
+        </w:rPr>
+        <w:t>Se realiza el proceso de añadir un amigo. Una vez añadido se accede a la lista de usuarios amigos y se comprueba que la tabla consta de una fila. Se comprueba con el otro usuario que también contiene una fila la tabla en la vista de los usuarios amigos.</w:t>
+      </w:r>
+    </w:p>
+    <w:p>
+      <w:pPr>
+        <w:pStyle w:val="Ttulo2"/>
+        <w:rPr>
+          <w:sz w:val="32"/>
+        </w:rPr>
+      </w:pPr>
+      <w:bookmarkStart w:id="32" w:name="_Toc513906656"/>
+      <w:r>
+        <w:rPr>
+          <w:sz w:val="32"/>
+        </w:rPr>
+        <w:t>C.1.1</w:t>
+      </w:r>
+      <w:r>
+        <w:rPr>
+          <w:sz w:val="32"/>
+        </w:rPr>
+        <w:t xml:space="preserve"> </w:t>
+      </w:r>
       <w:proofErr w:type="spellStart"/>
       <w:r>
         <w:rPr>
           <w:sz w:val="32"/>
         </w:rPr>
-        <w:t>RegVal</w:t>
-      </w:r>
-      <w:bookmarkEnd w:id="11"/>
+        <w:t>CInVal</w:t>
+      </w:r>
+      <w:bookmarkEnd w:id="32"/>
       <w:proofErr w:type="spellEnd"/>
     </w:p>
     <w:p>
@@ -4508,7 +5316,7 @@
         <w:rPr>
           <w:sz w:val="24"/>
         </w:rPr>
-        <w:t>Registro de un usuario con datos válidos y comprobar que se introduce en sesión y se muestra la vista principal</w:t>
+        <w:t>Se comprueba que se realiza el correcto inicio de sesión con un usuario existente en la base de datos y proporcionando la contraseña correcta. Se comprueba que se muestra la vista principal una vez se realiza el login.</w:t>
       </w:r>
     </w:p>
     <w:p>
@@ -4518,21 +5326,27 @@
           <w:sz w:val="32"/>
         </w:rPr>
       </w:pPr>
-      <w:bookmarkStart w:id="12" w:name="_Toc509768548"/>
-      <w:r>
-        <w:rPr>
-          <w:sz w:val="32"/>
-        </w:rPr>
-        <w:t xml:space="preserve">1.2 </w:t>
+      <w:bookmarkStart w:id="33" w:name="_Toc513906657"/>
+      <w:r>
+        <w:rPr>
+          <w:sz w:val="32"/>
+        </w:rPr>
+        <w:t>C.1.2</w:t>
+      </w:r>
+      <w:r>
+        <w:rPr>
+          <w:sz w:val="32"/>
+        </w:rPr>
+        <w:t xml:space="preserve"> </w:t>
       </w:r>
       <w:proofErr w:type="spellStart"/>
       <w:r>
         <w:rPr>
           <w:sz w:val="32"/>
         </w:rPr>
-        <w:t>RegInVal</w:t>
-      </w:r>
-      <w:bookmarkEnd w:id="12"/>
+        <w:t>CInInVal</w:t>
+      </w:r>
+      <w:bookmarkEnd w:id="33"/>
       <w:proofErr w:type="spellEnd"/>
     </w:p>
     <w:p>
@@ -4545,7 +5359,7 @@
         <w:rPr>
           <w:sz w:val="24"/>
         </w:rPr>
-        <w:t>Se prueba que no se permite registrar un usuario cuando la contraseña y la repetición de la contraseña no coinciden. Se comprueba que se muestra el error en la vista.</w:t>
+        <w:t>Se comprueba que no se puede realizar el inicio de sesión con un usuario que no existe en la base de datos. Se comprueba que se muestra el mensaje de error.</w:t>
       </w:r>
     </w:p>
     <w:p>
@@ -4555,21 +5369,27 @@
           <w:sz w:val="32"/>
         </w:rPr>
       </w:pPr>
-      <w:bookmarkStart w:id="13" w:name="_Toc509768549"/>
-      <w:r>
-        <w:rPr>
-          <w:sz w:val="32"/>
-        </w:rPr>
-        <w:t xml:space="preserve">2.1 </w:t>
+      <w:bookmarkStart w:id="34" w:name="_Toc513906658"/>
+      <w:r>
+        <w:rPr>
+          <w:sz w:val="32"/>
+        </w:rPr>
+        <w:t>C.2.1</w:t>
+      </w:r>
+      <w:r>
+        <w:rPr>
+          <w:sz w:val="32"/>
+        </w:rPr>
+        <w:t xml:space="preserve"> </w:t>
       </w:r>
       <w:proofErr w:type="spellStart"/>
       <w:r>
         <w:rPr>
           <w:sz w:val="32"/>
         </w:rPr>
-        <w:t>InVal</w:t>
-      </w:r>
-      <w:bookmarkEnd w:id="13"/>
+        <w:t>CListAmiVal</w:t>
+      </w:r>
+      <w:bookmarkEnd w:id="34"/>
       <w:proofErr w:type="spellEnd"/>
     </w:p>
     <w:p>
@@ -4582,21 +5402,50 @@
         <w:rPr>
           <w:sz w:val="24"/>
         </w:rPr>
-        <w:t xml:space="preserve">Se comprueba que se realiza el correcto inicio de sesión con un usuario existente en la base de datos y proporcionando la contraseña correcta. Se comprueba que se muestra la vista principal una vez se realiza el </w:t>
+        <w:t>Añado 3 amigos a un usuario para comprobar que se muestran correctamente en la lista de usuarios amigos.</w:t>
+      </w:r>
+    </w:p>
+    <w:p>
+      <w:pPr>
+        <w:pStyle w:val="Ttulo2"/>
+        <w:rPr>
+          <w:sz w:val="32"/>
+        </w:rPr>
+      </w:pPr>
+      <w:bookmarkStart w:id="35" w:name="_Toc513906659"/>
+      <w:r>
+        <w:rPr>
+          <w:sz w:val="32"/>
+        </w:rPr>
+        <w:t>C.2.2</w:t>
+      </w:r>
+      <w:r>
+        <w:rPr>
+          <w:sz w:val="32"/>
+        </w:rPr>
+        <w:t xml:space="preserve"> </w:t>
       </w:r>
       <w:proofErr w:type="spellStart"/>
       <w:r>
         <w:rPr>
-          <w:sz w:val="24"/>
-        </w:rPr>
-        <w:t>login</w:t>
-      </w:r>
+          <w:sz w:val="32"/>
+        </w:rPr>
+        <w:t>CListAmiFil</w:t>
+      </w:r>
+      <w:bookmarkEnd w:id="35"/>
       <w:proofErr w:type="spellEnd"/>
-      <w:r>
-        <w:rPr>
-          <w:sz w:val="24"/>
-        </w:rPr>
-        <w:t>.</w:t>
+    </w:p>
+    <w:p>
+      <w:pPr>
+        <w:rPr>
+          <w:sz w:val="24"/>
+        </w:rPr>
+      </w:pPr>
+      <w:r>
+        <w:rPr>
+          <w:sz w:val="24"/>
+        </w:rPr>
+        <w:t>Añado 3 amigos a un usuario y realizo un filtrado por un usuario, comprobando que efectivamente se muestra un usuario.</w:t>
       </w:r>
     </w:p>
     <w:p>
@@ -4606,21 +5455,27 @@
           <w:sz w:val="32"/>
         </w:rPr>
       </w:pPr>
-      <w:bookmarkStart w:id="14" w:name="_Toc509768550"/>
-      <w:r>
-        <w:rPr>
-          <w:sz w:val="32"/>
-        </w:rPr>
-        <w:t xml:space="preserve">2.2 </w:t>
+      <w:bookmarkStart w:id="36" w:name="_Toc513906660"/>
+      <w:r>
+        <w:rPr>
+          <w:sz w:val="32"/>
+        </w:rPr>
+        <w:t>C.3.1</w:t>
+      </w:r>
+      <w:r>
+        <w:rPr>
+          <w:sz w:val="32"/>
+        </w:rPr>
+        <w:t xml:space="preserve"> </w:t>
       </w:r>
       <w:proofErr w:type="spellStart"/>
       <w:r>
         <w:rPr>
           <w:sz w:val="32"/>
         </w:rPr>
-        <w:t>InInVal</w:t>
-      </w:r>
-      <w:bookmarkEnd w:id="14"/>
+        <w:t>CListMenVal</w:t>
+      </w:r>
+      <w:bookmarkEnd w:id="36"/>
       <w:proofErr w:type="spellEnd"/>
     </w:p>
     <w:p>
@@ -4633,7 +5488,13 @@
         <w:rPr>
           <w:sz w:val="24"/>
         </w:rPr>
-        <w:t>Se comprueba que no se puede realizar el inicio de sesión con un usuario que no existe en la base de datos. Se comprueba que se muestra el mensaje de error.</w:t>
+        <w:t xml:space="preserve">Compruebo </w:t>
+      </w:r>
+      <w:r>
+        <w:rPr>
+          <w:sz w:val="24"/>
+        </w:rPr>
+        <w:t>que en una conversación entre el usuario en sesión y un usuario amigo se pueden ver los mensajes entre ellos.</w:t>
       </w:r>
     </w:p>
     <w:p>
@@ -4643,372 +5504,41 @@
           <w:sz w:val="32"/>
         </w:rPr>
       </w:pPr>
-      <w:bookmarkStart w:id="15" w:name="_Toc509768551"/>
-      <w:r>
-        <w:rPr>
-          <w:sz w:val="32"/>
-        </w:rPr>
-        <w:t xml:space="preserve">3.1 </w:t>
+      <w:bookmarkStart w:id="37" w:name="_Toc513906661"/>
+      <w:r>
+        <w:rPr>
+          <w:sz w:val="32"/>
+        </w:rPr>
+        <w:t>C.4.1</w:t>
+      </w:r>
+      <w:r>
+        <w:rPr>
+          <w:sz w:val="32"/>
+        </w:rPr>
+        <w:t xml:space="preserve"> </w:t>
       </w:r>
       <w:proofErr w:type="spellStart"/>
       <w:r>
         <w:rPr>
           <w:sz w:val="32"/>
         </w:rPr>
-        <w:t>LisUsrVal</w:t>
-      </w:r>
-      <w:bookmarkEnd w:id="15"/>
+        <w:t>CCrearMenVal</w:t>
+      </w:r>
+      <w:bookmarkEnd w:id="37"/>
       <w:proofErr w:type="spellEnd"/>
     </w:p>
     <w:p>
-      <w:pPr>
-        <w:rPr>
-          <w:sz w:val="24"/>
-        </w:rPr>
-      </w:pPr>
-      <w:r>
-        <w:rPr>
-          <w:sz w:val="24"/>
-        </w:rPr>
-        <w:t>Se comprueba que se puede acceder a la lista de usuarios desde la opción de la barra de navegación. Se comprueba que se muestra el número correcto de usuarios.</w:t>
-      </w:r>
-    </w:p>
-    <w:p>
-      <w:pPr>
-        <w:pStyle w:val="Ttulo2"/>
-        <w:rPr>
-          <w:sz w:val="32"/>
-        </w:rPr>
-      </w:pPr>
-      <w:bookmarkStart w:id="16" w:name="_Toc509768552"/>
-      <w:r>
-        <w:rPr>
-          <w:sz w:val="32"/>
-        </w:rPr>
-        <w:t xml:space="preserve">3.2 </w:t>
-      </w:r>
-      <w:proofErr w:type="spellStart"/>
-      <w:r>
-        <w:rPr>
-          <w:sz w:val="32"/>
-        </w:rPr>
-        <w:t>LisUsrInVal</w:t>
-      </w:r>
-      <w:bookmarkEnd w:id="16"/>
-      <w:proofErr w:type="spellEnd"/>
-    </w:p>
-    <w:p>
-      <w:pPr>
-        <w:rPr>
-          <w:sz w:val="24"/>
-        </w:rPr>
-      </w:pPr>
-      <w:r>
-        <w:rPr>
-          <w:sz w:val="24"/>
-        </w:rPr>
-        <w:t xml:space="preserve">Se comprueba que no se puede acceder a la lista de usuarios introduciendo la </w:t>
-      </w:r>
-      <w:r>
-        <w:rPr>
-          <w:i/>
-          <w:sz w:val="24"/>
-        </w:rPr>
-        <w:t xml:space="preserve">URL </w:t>
-      </w:r>
-      <w:r>
-        <w:rPr>
-          <w:sz w:val="24"/>
-        </w:rPr>
-        <w:t>que redirecciona a dicha lista. Se comprueba que automáticamente el sistema nos redirecciona a la vista de inicio de sesión.</w:t>
-      </w:r>
-    </w:p>
-    <w:p>
-      <w:pPr>
-        <w:pStyle w:val="Ttulo2"/>
-        <w:rPr>
-          <w:sz w:val="32"/>
-        </w:rPr>
-      </w:pPr>
-      <w:bookmarkStart w:id="17" w:name="_Toc509768553"/>
-      <w:r>
-        <w:rPr>
-          <w:sz w:val="32"/>
-        </w:rPr>
-        <w:t xml:space="preserve">4.1 </w:t>
-      </w:r>
-      <w:proofErr w:type="spellStart"/>
-      <w:r>
-        <w:rPr>
-          <w:sz w:val="32"/>
-        </w:rPr>
-        <w:t>BusUsrVal</w:t>
-      </w:r>
-      <w:bookmarkEnd w:id="17"/>
-      <w:proofErr w:type="spellEnd"/>
-    </w:p>
-    <w:p>
-      <w:pPr>
-        <w:rPr>
-          <w:sz w:val="24"/>
-        </w:rPr>
-      </w:pPr>
-      <w:r>
-        <w:rPr>
-          <w:sz w:val="24"/>
-        </w:rPr>
-        <w:t>Se comprueba que se realiza la correcta búsqueda de un usuario en el buscador de la vista de la lista de usuarios. Se comprueba que la tabla cuenta con las filas correctas.</w:t>
-      </w:r>
-    </w:p>
-    <w:p>
-      <w:pPr>
-        <w:pStyle w:val="Ttulo2"/>
-        <w:rPr>
-          <w:sz w:val="32"/>
-        </w:rPr>
-      </w:pPr>
-      <w:bookmarkStart w:id="18" w:name="_Toc509768554"/>
-      <w:r>
-        <w:rPr>
-          <w:sz w:val="32"/>
-        </w:rPr>
-        <w:t>4.</w:t>
-      </w:r>
-      <w:r>
-        <w:rPr>
-          <w:sz w:val="32"/>
-        </w:rPr>
-        <w:t>2</w:t>
-      </w:r>
-      <w:r>
-        <w:rPr>
-          <w:sz w:val="32"/>
-        </w:rPr>
-        <w:t xml:space="preserve"> </w:t>
-      </w:r>
-      <w:proofErr w:type="spellStart"/>
-      <w:r>
-        <w:rPr>
-          <w:sz w:val="32"/>
-        </w:rPr>
-        <w:t>BusUsr</w:t>
-      </w:r>
-      <w:r>
-        <w:rPr>
-          <w:sz w:val="32"/>
-        </w:rPr>
-        <w:t>In</w:t>
-      </w:r>
-      <w:r>
-        <w:rPr>
-          <w:sz w:val="32"/>
-        </w:rPr>
-        <w:t>Val</w:t>
-      </w:r>
-      <w:bookmarkEnd w:id="18"/>
-      <w:proofErr w:type="spellEnd"/>
-    </w:p>
-    <w:p>
-      <w:pPr>
-        <w:rPr>
-          <w:sz w:val="24"/>
-        </w:rPr>
-      </w:pPr>
-      <w:r>
-        <w:rPr>
-          <w:sz w:val="24"/>
-        </w:rPr>
-        <w:t xml:space="preserve">Se comprueba que no se puede acceder a la vista que contiene el buscador. </w:t>
-      </w:r>
-      <w:r>
-        <w:rPr>
-          <w:sz w:val="24"/>
-        </w:rPr>
-        <w:t>Se comprueba que automáticamente el sistema nos redirecciona a la vista de inicio de sesión</w:t>
-      </w:r>
-      <w:r>
-        <w:rPr>
-          <w:sz w:val="24"/>
-        </w:rPr>
-        <w:t>.</w:t>
-      </w:r>
-    </w:p>
-    <w:p>
-      <w:pPr>
-        <w:pStyle w:val="Ttulo2"/>
-        <w:rPr>
-          <w:sz w:val="32"/>
-        </w:rPr>
-      </w:pPr>
-      <w:bookmarkStart w:id="19" w:name="_Toc509768555"/>
-      <w:r>
-        <w:rPr>
-          <w:sz w:val="32"/>
-        </w:rPr>
-        <w:t xml:space="preserve">5.1 </w:t>
-      </w:r>
-      <w:proofErr w:type="spellStart"/>
-      <w:r>
-        <w:rPr>
-          <w:sz w:val="32"/>
-        </w:rPr>
-        <w:t>InvVal</w:t>
-      </w:r>
-      <w:bookmarkEnd w:id="19"/>
-      <w:proofErr w:type="spellEnd"/>
-    </w:p>
-    <w:p>
-      <w:pPr>
-        <w:rPr>
-          <w:sz w:val="24"/>
-        </w:rPr>
-      </w:pPr>
-      <w:r>
-        <w:rPr>
-          <w:sz w:val="24"/>
-        </w:rPr>
-        <w:t>Se comprueba que se realiza una petición de amistad correctamente. Se comprueba que una vez realizada la petición el botón se deshabilita.</w:t>
-      </w:r>
-    </w:p>
-    <w:p>
-      <w:pPr>
-        <w:pStyle w:val="Ttulo2"/>
-        <w:rPr>
-          <w:sz w:val="32"/>
-        </w:rPr>
-      </w:pPr>
-      <w:bookmarkStart w:id="20" w:name="_Toc509768556"/>
-      <w:r>
-        <w:rPr>
-          <w:sz w:val="32"/>
-        </w:rPr>
-        <w:lastRenderedPageBreak/>
-        <w:t xml:space="preserve">5.2 </w:t>
-      </w:r>
-      <w:proofErr w:type="spellStart"/>
-      <w:r>
-        <w:rPr>
-          <w:sz w:val="32"/>
-        </w:rPr>
-        <w:t>InvInVal</w:t>
-      </w:r>
-      <w:bookmarkEnd w:id="20"/>
-      <w:proofErr w:type="spellEnd"/>
-    </w:p>
-    <w:p>
-      <w:pPr>
-        <w:rPr>
-          <w:sz w:val="24"/>
-        </w:rPr>
-      </w:pPr>
-      <w:r>
-        <w:rPr>
-          <w:sz w:val="24"/>
-        </w:rPr>
-        <w:t>Se comprueba que una vez realizada la petición el botón se deshabilita.</w:t>
-      </w:r>
-    </w:p>
-    <w:p>
-      <w:pPr>
-        <w:pStyle w:val="Ttulo2"/>
-        <w:rPr>
-          <w:sz w:val="32"/>
-        </w:rPr>
-      </w:pPr>
-      <w:bookmarkStart w:id="21" w:name="_Toc509768557"/>
-      <w:r>
-        <w:rPr>
-          <w:sz w:val="32"/>
-        </w:rPr>
-        <w:t xml:space="preserve">6.1 </w:t>
-      </w:r>
-      <w:proofErr w:type="spellStart"/>
-      <w:r>
-        <w:rPr>
-          <w:sz w:val="32"/>
-        </w:rPr>
-        <w:t>LisInvVal</w:t>
-      </w:r>
-      <w:bookmarkEnd w:id="21"/>
-      <w:proofErr w:type="spellEnd"/>
-    </w:p>
-    <w:p>
-      <w:pPr>
-        <w:rPr>
-          <w:sz w:val="24"/>
-        </w:rPr>
-      </w:pPr>
-      <w:r>
-        <w:rPr>
-          <w:sz w:val="24"/>
-        </w:rPr>
-        <w:t>Se realiza primero una petición de amistad a un usuario. A continuación, se inicia sesión con dicho usuario. Se comprueba que accediendo al listado de peticiones de amistad se obtiene una tabla con una fila.</w:t>
-      </w:r>
-    </w:p>
-    <w:p>
-      <w:pPr>
-        <w:pStyle w:val="Ttulo2"/>
-        <w:rPr>
-          <w:sz w:val="32"/>
-        </w:rPr>
-      </w:pPr>
-      <w:bookmarkStart w:id="22" w:name="_Toc509768558"/>
-      <w:r>
-        <w:rPr>
-          <w:sz w:val="32"/>
-        </w:rPr>
-        <w:t xml:space="preserve">7.1 </w:t>
-      </w:r>
-      <w:proofErr w:type="spellStart"/>
-      <w:r>
-        <w:rPr>
-          <w:sz w:val="32"/>
-        </w:rPr>
-        <w:t>AcepInvVal</w:t>
-      </w:r>
-      <w:bookmarkEnd w:id="22"/>
-      <w:proofErr w:type="spellEnd"/>
-    </w:p>
-    <w:p>
-      <w:pPr>
-        <w:rPr>
-          <w:sz w:val="24"/>
-        </w:rPr>
-      </w:pPr>
-      <w:r>
-        <w:rPr>
-          <w:sz w:val="24"/>
-        </w:rPr>
-        <w:t>Se realiza primero una petición de amistad a un usuario. A continuación, se inicia sesión con dicho usuario. Se comprueba que accediendo al listado de peticiones de amistad se obtiene una tabla con una fila. Se comprueba que al aceptar la petición ésta desaparece de la tabla y se muestra un mensaje de que no hay peticiones de amistad pendientes.</w:t>
-      </w:r>
-    </w:p>
-    <w:p>
-      <w:pPr>
-        <w:pStyle w:val="Ttulo2"/>
-        <w:rPr>
-          <w:sz w:val="32"/>
-        </w:rPr>
-      </w:pPr>
-      <w:bookmarkStart w:id="23" w:name="_Toc509768559"/>
-      <w:r>
-        <w:rPr>
-          <w:sz w:val="32"/>
-        </w:rPr>
-        <w:t xml:space="preserve">8.1 </w:t>
-      </w:r>
-      <w:proofErr w:type="spellStart"/>
-      <w:r>
-        <w:rPr>
-          <w:sz w:val="32"/>
-        </w:rPr>
-        <w:t>ListAmiVal</w:t>
-      </w:r>
-      <w:bookmarkEnd w:id="23"/>
-      <w:proofErr w:type="spellEnd"/>
-    </w:p>
-    <w:p>
-      <w:r>
-        <w:t>Se realiza el proceso de añadir un amigo. Una vez añadido se accede a la lista de usuarios amigos y se comprueba que la tabla consta de una fila. Se comprueba con el otro usuario que también contiene una fila la tabla en la vista de los usuarios amigos.</w:t>
+      <w:r>
+        <w:rPr>
+          <w:sz w:val="24"/>
+        </w:rPr>
+        <w:t xml:space="preserve">Compruebo </w:t>
+      </w:r>
+      <w:r>
+        <w:rPr>
+          <w:sz w:val="24"/>
+        </w:rPr>
+        <w:t>que en una conversación entre el usuario en sesión y un usuario amigo se pueden crear mensajes y se muestran en la conversación.</w:t>
       </w:r>
     </w:p>
     <w:p/>
@@ -5858,6 +6388,7 @@
   <w:style w:type="character" w:default="1" w:styleId="Fuentedeprrafopredeter">
     <w:name w:val="Default Paragraph Font"/>
     <w:uiPriority w:val="1"/>
+    <w:semiHidden/>
     <w:unhideWhenUsed/>
   </w:style>
   <w:style w:type="table" w:default="1" w:styleId="Tablanormal">
@@ -6356,7 +6887,7 @@
 </file>
 
 <file path=customXml/itemProps1.xml><?xml version="1.0" encoding="utf-8"?>
-<ds:datastoreItem xmlns:ds="http://schemas.openxmlformats.org/officeDocument/2006/customXml" ds:itemID="{10E0C203-39D8-4690-BD97-2C9D5E1FA619}">
+<ds:datastoreItem xmlns:ds="http://schemas.openxmlformats.org/officeDocument/2006/customXml" ds:itemID="{A188E73F-C874-4266-9D4A-6C20779C4E32}">
   <ds:schemaRefs>
     <ds:schemaRef ds:uri="http://schemas.openxmlformats.org/officeDocument/2006/bibliography"/>
   </ds:schemaRefs>

</xml_diff>